<commit_message>
docs: streamline resume content and update work experience through August 2025
</commit_message>
<xml_diff>
--- a/anthony.ettinger.resume.docx
+++ b/anthony.ettinger.resume.docx
@@ -2,7 +2,7 @@
 <file path=word/document.xml><?xml version="1.0" encoding="utf-8"?>
 <w:document xmlns:w="http://schemas.openxmlformats.org/wordprocessingml/2006/main" xmlns:m="http://schemas.openxmlformats.org/officeDocument/2006/math" xmlns:r="http://schemas.openxmlformats.org/officeDocument/2006/relationships" xmlns:o="urn:schemas-microsoft-com:office:office" xmlns:v="urn:schemas-microsoft-com:vml" xmlns:w10="urn:schemas-microsoft-com:office:word" xmlns:a="http://schemas.openxmlformats.org/drawingml/2006/main" xmlns:pic="http://schemas.openxmlformats.org/drawingml/2006/picture" xmlns:wp="http://schemas.openxmlformats.org/drawingml/2006/wordprocessingDrawing">
   <w:body>
-    <w:bookmarkStart w:id="38" w:name="anthony-ettinger"/>
+    <w:bookmarkStart w:id="33" w:name="anthony-ettinger"/>
     <w:p>
       <w:pPr>
         <w:pStyle w:val="Heading1"/>
@@ -140,13 +140,13 @@
         <w:t xml:space="preserve">: Los Gatos, CA USA (US Citizen, Native English)</w:t>
       </w:r>
     </w:p>
-    <w:bookmarkStart w:id="22" w:name="executive-summary"/>
+    <w:bookmarkStart w:id="22" w:name="professional-summary"/>
     <w:p>
       <w:pPr>
         <w:pStyle w:val="Heading2"/>
       </w:pPr>
       <w:r>
-        <w:t xml:space="preserve">Executive Summary</w:t>
+        <w:t xml:space="preserve">Professional Summary</w:t>
       </w:r>
     </w:p>
     <w:p>
@@ -154,68 +154,7 @@
         <w:pStyle w:val="FirstParagraph"/>
       </w:pPr>
       <w:r>
-        <w:t xml:space="preserve">Seasoned</w:t>
-      </w:r>
-      <w:r>
-        <w:t xml:space="preserve"> </w:t>
-      </w:r>
-      <w:r>
-        <w:rPr>
-          <w:b/>
-          <w:bCs/>
-        </w:rPr>
-        <w:t xml:space="preserve">AI-Enhanced Software Developer</w:t>
-      </w:r>
-      <w:r>
-        <w:t xml:space="preserve"> </w:t>
-      </w:r>
-      <w:r>
-        <w:t xml:space="preserve">and technical co-founder adept at leveraging</w:t>
-      </w:r>
-      <w:r>
-        <w:t xml:space="preserve"> </w:t>
-      </w:r>
-      <w:r>
-        <w:rPr>
-          <w:b/>
-          <w:bCs/>
-        </w:rPr>
-        <w:t xml:space="preserve">AI-driven coding tools</w:t>
-      </w:r>
-      <w:r>
-        <w:t xml:space="preserve"> </w:t>
-      </w:r>
-      <w:r>
-        <w:t xml:space="preserve">to accelerate feature development, refine user interfaces, and streamline DevOps. Proficient in</w:t>
-      </w:r>
-      <w:r>
-        <w:t xml:space="preserve"> </w:t>
-      </w:r>
-      <w:r>
-        <w:rPr>
-          <w:b/>
-          <w:bCs/>
-        </w:rPr>
-        <w:t xml:space="preserve">Node.js, Svelte, React, and Docker</w:t>
-      </w:r>
-      <w:r>
-        <w:t xml:space="preserve">, with a keen interest in</w:t>
-      </w:r>
-      <w:r>
-        <w:t xml:space="preserve"> </w:t>
-      </w:r>
-      <w:r>
-        <w:rPr>
-          <w:b/>
-          <w:bCs/>
-        </w:rPr>
-        <w:t xml:space="preserve">prompt engineering</w:t>
-      </w:r>
-      <w:r>
-        <w:t xml:space="preserve"> </w:t>
-      </w:r>
-      <w:r>
-        <w:t xml:space="preserve">and integrating conversational AI assistants into daily workflows. Experienced leading remote engineering teams, designing scalable architectures, and delivering production-ready applications across diverse industries.</w:t>
+        <w:t xml:space="preserve">Independent Contractor @ Profullstack — Full‑stack JavaScript, REST APIs, and front‑end engineering. I design and ship pragmatic, production‑ready solutions, leveraging AI‑augmented workflows (Cursor, Copilot, ChatGPT) to accelerate prototyping, improve code quality, and reduce cycle time. Proven technical leadership across greenfield products, developer tooling, and CI/CD.</w:t>
       </w:r>
     </w:p>
     <w:p>
@@ -226,13 +165,13 @@
       </w:r>
     </w:p>
     <w:bookmarkEnd w:id="22"/>
-    <w:bookmarkStart w:id="23" w:name="key-skills-competencies"/>
+    <w:bookmarkStart w:id="23" w:name="areas-of-expertise"/>
     <w:p>
       <w:pPr>
         <w:pStyle w:val="Heading2"/>
       </w:pPr>
       <w:r>
-        <w:t xml:space="preserve">Key Skills &amp; Competencies</w:t>
+        <w:t xml:space="preserve">Areas of Expertise</w:t>
       </w:r>
     </w:p>
     <w:p>
@@ -244,14 +183,7 @@
         </w:numPr>
       </w:pPr>
       <w:r>
-        <w:rPr>
-          <w:b/>
-          <w:bCs/>
-        </w:rPr>
-        <w:t xml:space="preserve">AI-Augmented Development</w:t>
-      </w:r>
-      <w:r>
-        <w:t xml:space="preserve">: Proficient in using conversational AI assistants (e.g., Cursor, ChatGPT, GitHub Copilot) to generate, review, and refactor code efficiently.</w:t>
+        <w:t xml:space="preserve">AI‑augmented development and prompt engineering for code generation, refactoring, and reviews</w:t>
       </w:r>
       <w:r>
         <w:br/>
@@ -266,14 +198,7 @@
         </w:numPr>
       </w:pPr>
       <w:r>
-        <w:rPr>
-          <w:b/>
-          <w:bCs/>
-        </w:rPr>
-        <w:t xml:space="preserve">Prompt Engineering</w:t>
-      </w:r>
-      <w:r>
-        <w:t xml:space="preserve">: Skilled at crafting targeted prompts to extract high-quality code snippets and troubleshooting suggestions from AI models.</w:t>
+        <w:t xml:space="preserve">RESTful API design, microservices integration, and cross‑platform web/mobile delivery</w:t>
       </w:r>
       <w:r>
         <w:br/>
@@ -288,14 +213,7 @@
         </w:numPr>
       </w:pPr>
       <w:r>
-        <w:rPr>
-          <w:b/>
-          <w:bCs/>
-        </w:rPr>
-        <w:t xml:space="preserve">Full-Stack JavaScript</w:t>
-      </w:r>
-      <w:r>
-        <w:t xml:space="preserve">: Expert in Node.js, Svelte, React, and Vanilla JS for front-end/back-end development.</w:t>
+        <w:t xml:space="preserve">Front‑end architecture with Svelte/SvelteKit, React, and vanilla JS/CSS</w:t>
       </w:r>
       <w:r>
         <w:br/>
@@ -310,14 +228,7 @@
         </w:numPr>
       </w:pPr>
       <w:r>
-        <w:rPr>
-          <w:b/>
-          <w:bCs/>
-        </w:rPr>
-        <w:t xml:space="preserve">DevOps &amp; CI/CD</w:t>
-      </w:r>
-      <w:r>
-        <w:t xml:space="preserve">: Experience with Docker, cloud deployments, and automated pipelines for seamless integration and delivery.</w:t>
+        <w:t xml:space="preserve">Back‑end services with Node.js (Express/Fastify), authentication, and data modeling</w:t>
       </w:r>
       <w:r>
         <w:br/>
@@ -332,14 +243,7 @@
         </w:numPr>
       </w:pPr>
       <w:r>
-        <w:rPr>
-          <w:b/>
-          <w:bCs/>
-        </w:rPr>
-        <w:t xml:space="preserve">API &amp; Microservices</w:t>
-      </w:r>
-      <w:r>
-        <w:t xml:space="preserve">: Skilled in RESTful API design, microservices architecture, and cross-platform integrations.</w:t>
+        <w:t xml:space="preserve">DevOps (Docker, GitHub Actions), cloud deployments, and automated CI/CD pipelines</w:t>
       </w:r>
       <w:r>
         <w:br/>
@@ -354,14 +258,7 @@
         </w:numPr>
       </w:pPr>
       <w:r>
-        <w:rPr>
-          <w:b/>
-          <w:bCs/>
-        </w:rPr>
-        <w:t xml:space="preserve">Architecture &amp; Leadership</w:t>
-      </w:r>
-      <w:r>
-        <w:t xml:space="preserve">: Track record of spearheading new product features, leading technical teams, and defining strategic technology roadmaps.</w:t>
+        <w:t xml:space="preserve">Technical leadership: roadmap definition, mentoring, code quality, and standards</w:t>
       </w:r>
     </w:p>
     <w:p>
@@ -372,642 +269,130 @@
       </w:r>
     </w:p>
     <w:bookmarkEnd w:id="23"/>
-    <w:bookmarkStart w:id="31" w:name="work-experience"/>
+    <w:bookmarkStart w:id="24" w:name="technical-skills"/>
     <w:p>
       <w:pPr>
         <w:pStyle w:val="Heading2"/>
       </w:pPr>
       <w:r>
-        <w:t xml:space="preserve">Work Experience</w:t>
-      </w:r>
-    </w:p>
-    <w:bookmarkStart w:id="24" w:name="admajesty-remote"/>
-    <w:p>
-      <w:pPr>
-        <w:pStyle w:val="Heading3"/>
-      </w:pPr>
-      <w:r>
-        <w:t xml:space="preserve">admajesty | Remote</w:t>
-      </w:r>
-    </w:p>
-    <w:p>
-      <w:pPr>
-        <w:pStyle w:val="FirstParagraph"/>
-      </w:pPr>
-      <w:r>
-        <w:rPr>
-          <w:b/>
-          <w:bCs/>
-        </w:rPr>
-        <w:t xml:space="preserve">Chief Technology Officer</w:t>
-      </w:r>
-      <w:r>
-        <w:t xml:space="preserve"> </w:t>
-      </w:r>
-      <w:r>
-        <w:t xml:space="preserve">(Sep 2024 – Present)</w:t>
-      </w:r>
-      <w:r>
-        <w:br/>
-      </w:r>
-      <w:r>
-        <w:t xml:space="preserve">- Manage development team and designer to build out marketing-based MVPs.</w:t>
-      </w:r>
-      <w:r>
-        <w:br/>
-      </w:r>
-      <w:r>
-        <w:t xml:space="preserve">-</w:t>
-      </w:r>
-      <w:r>
-        <w:t xml:space="preserve"> </w:t>
-      </w:r>
-      <w:r>
-        <w:rPr>
-          <w:b/>
-          <w:bCs/>
-        </w:rPr>
-        <w:t xml:space="preserve">Skills</w:t>
-      </w:r>
-      <w:r>
-        <w:t xml:space="preserve">: Technical Leadership, Leading Development Teams, Technology Management, Internet Software, Server-Side JavaScript, Technology Leadership</w:t>
-      </w:r>
-    </w:p>
-    <w:bookmarkEnd w:id="24"/>
-    <w:bookmarkStart w:id="25" w:name="tomahawk-edison-sciences-inc.-remote"/>
-    <w:p>
-      <w:pPr>
-        <w:pStyle w:val="Heading3"/>
-      </w:pPr>
-      <w:r>
-        <w:t xml:space="preserve">Tomahawk Edison Sciences Inc. | Remote</w:t>
-      </w:r>
-    </w:p>
-    <w:p>
-      <w:pPr>
-        <w:pStyle w:val="FirstParagraph"/>
-      </w:pPr>
-      <w:r>
-        <w:rPr>
-          <w:b/>
-          <w:bCs/>
-        </w:rPr>
-        <w:t xml:space="preserve">Engineering Lead, Commercial Solutions</w:t>
-      </w:r>
-      <w:r>
-        <w:t xml:space="preserve"> </w:t>
-      </w:r>
-      <w:r>
-        <w:t xml:space="preserve">(Apr 2024 – Sep 2024)</w:t>
-      </w:r>
-      <w:r>
-        <w:br/>
-      </w:r>
-      <w:r>
-        <w:t xml:space="preserve">-</w:t>
-      </w:r>
-      <w:r>
-        <w:t xml:space="preserve"> </w:t>
-      </w:r>
-      <w:r>
-        <w:rPr>
-          <w:b/>
-          <w:bCs/>
-        </w:rPr>
-        <w:t xml:space="preserve">AI-Augmented Prototyping</w:t>
-      </w:r>
-      <w:r>
-        <w:t xml:space="preserve">: Integrated AI-assisted coding workflows (e.g., ChatGPT) to rapidly prototype a satellite tracking system based on NASA’s worldwind.js library.</w:t>
-      </w:r>
-      <w:r>
-        <w:br/>
-      </w:r>
-      <w:r>
-        <w:t xml:space="preserve">-</w:t>
-      </w:r>
-      <w:r>
-        <w:t xml:space="preserve"> </w:t>
-      </w:r>
-      <w:r>
-        <w:rPr>
-          <w:b/>
-          <w:bCs/>
-        </w:rPr>
-        <w:t xml:space="preserve">Tauri App Development</w:t>
-      </w:r>
-      <w:r>
-        <w:t xml:space="preserve">: Led the creation of</w:t>
-      </w:r>
-      <w:r>
-        <w:t xml:space="preserve"> </w:t>
-      </w:r>
-      <w:r>
-        <w:rPr>
-          <w:b/>
-          <w:bCs/>
-        </w:rPr>
-        <w:t xml:space="preserve">Sentinel Desktop</w:t>
-      </w:r>
-      <w:r>
-        <w:t xml:space="preserve"> </w:t>
-      </w:r>
-      <w:r>
-        <w:t xml:space="preserve">(satellite tracker) using Node.js, Svelte, and Tauri, ensuring robust performance on multiple platforms.</w:t>
-      </w:r>
-    </w:p>
-    <w:bookmarkEnd w:id="25"/>
-    <w:bookmarkStart w:id="27" w:name="skatespot-inc.-equity-only-part-time"/>
-    <w:p>
-      <w:pPr>
-        <w:pStyle w:val="Heading3"/>
-      </w:pPr>
-      <w:r>
-        <w:t xml:space="preserve">Skatespot, Inc. | Equity-only part-time</w:t>
-      </w:r>
-    </w:p>
-    <w:p>
-      <w:pPr>
-        <w:pStyle w:val="FirstParagraph"/>
-      </w:pPr>
-      <w:r>
-        <w:rPr>
-          <w:b/>
-          <w:bCs/>
-        </w:rPr>
-        <w:t xml:space="preserve">Co-founder, Chief Technology Officer</w:t>
-      </w:r>
-      <w:r>
-        <w:t xml:space="preserve"> </w:t>
-      </w:r>
-      <w:r>
-        <w:t xml:space="preserve">(Apr 2021 – Sep 2024)</w:t>
-      </w:r>
-      <w:r>
-        <w:br/>
-      </w:r>
-      <w:r>
-        <w:t xml:space="preserve">-</w:t>
-      </w:r>
-      <w:r>
-        <w:t xml:space="preserve"> </w:t>
-      </w:r>
-      <w:r>
-        <w:rPr>
-          <w:b/>
-          <w:bCs/>
-        </w:rPr>
-        <w:t xml:space="preserve">Strategic Tech Roadmapping</w:t>
-      </w:r>
-      <w:r>
-        <w:t xml:space="preserve">: Defined technology stack and architectural strategies for</w:t>
-      </w:r>
-      <w:r>
-        <w:t xml:space="preserve"> </w:t>
-      </w:r>
-      <w:hyperlink r:id="rId26">
-        <w:r>
-          <w:rPr>
-            <w:rStyle w:val="Hyperlink"/>
-          </w:rPr>
-          <w:t xml:space="preserve">Skatespot.com</w:t>
-        </w:r>
-      </w:hyperlink>
-      <w:r>
-        <w:t xml:space="preserve">, leveraging</w:t>
-      </w:r>
-      <w:r>
-        <w:t xml:space="preserve"> </w:t>
-      </w:r>
-      <w:r>
-        <w:rPr>
-          <w:b/>
-          <w:bCs/>
-        </w:rPr>
-        <w:t xml:space="preserve">Deno</w:t>
-      </w:r>
-      <w:r>
-        <w:t xml:space="preserve"> </w:t>
-      </w:r>
-      <w:r>
-        <w:t xml:space="preserve">and React Native.</w:t>
-      </w:r>
-      <w:r>
-        <w:br/>
-      </w:r>
-      <w:r>
-        <w:t xml:space="preserve">-</w:t>
-      </w:r>
-      <w:r>
-        <w:t xml:space="preserve"> </w:t>
-      </w:r>
-      <w:r>
-        <w:rPr>
-          <w:b/>
-          <w:bCs/>
-        </w:rPr>
-        <w:t xml:space="preserve">API &amp; Infrastructure</w:t>
-      </w:r>
-      <w:r>
-        <w:t xml:space="preserve">: Managed APIs and</w:t>
-      </w:r>
-      <w:r>
-        <w:t xml:space="preserve"> </w:t>
-      </w:r>
-      <w:r>
-        <w:rPr>
-          <w:b/>
-          <w:bCs/>
-        </w:rPr>
-        <w:t xml:space="preserve">MongoDB</w:t>
-      </w:r>
-      <w:r>
-        <w:t xml:space="preserve"> </w:t>
-      </w:r>
-      <w:r>
-        <w:t xml:space="preserve">deployments on Ubuntu, integrating DevOps best practices to streamline development.</w:t>
-      </w:r>
-      <w:r>
-        <w:br/>
-      </w:r>
-      <w:r>
-        <w:t xml:space="preserve">-</w:t>
-      </w:r>
-      <w:r>
-        <w:t xml:space="preserve"> </w:t>
-      </w:r>
-      <w:r>
-        <w:rPr>
-          <w:b/>
-          <w:bCs/>
-        </w:rPr>
-        <w:t xml:space="preserve">Leadership &amp; Mentorship</w:t>
-      </w:r>
-      <w:r>
-        <w:t xml:space="preserve">: Oversaw a small dev team; introduced AI-based coding guidelines to speed up feature development and code reviews.</w:t>
-      </w:r>
-    </w:p>
-    <w:bookmarkEnd w:id="27"/>
-    <w:bookmarkStart w:id="28" w:name="profullstack-inc.-remote"/>
-    <w:p>
-      <w:pPr>
-        <w:pStyle w:val="Heading3"/>
-      </w:pPr>
-      <w:r>
-        <w:t xml:space="preserve">Profullstack, Inc. | Remote</w:t>
-      </w:r>
-    </w:p>
-    <w:p>
-      <w:pPr>
-        <w:pStyle w:val="FirstParagraph"/>
-      </w:pPr>
-      <w:r>
-        <w:rPr>
-          <w:b/>
-          <w:bCs/>
-        </w:rPr>
-        <w:t xml:space="preserve">Founder, Independent Contractor</w:t>
-      </w:r>
-      <w:r>
-        <w:t xml:space="preserve"> </w:t>
-      </w:r>
-      <w:r>
-        <w:t xml:space="preserve">(Mar 2018 – May 2024)</w:t>
-      </w:r>
-      <w:r>
-        <w:br/>
-      </w:r>
-      <w:r>
-        <w:t xml:space="preserve">-</w:t>
-      </w:r>
-      <w:r>
-        <w:t xml:space="preserve"> </w:t>
-      </w:r>
-      <w:r>
-        <w:rPr>
-          <w:b/>
-          <w:bCs/>
-        </w:rPr>
-        <w:t xml:space="preserve">JavaScript &amp; Blockchain</w:t>
-      </w:r>
-      <w:r>
-        <w:t xml:space="preserve">: Consulted on JS projects and REST APIs with a focus on</w:t>
-      </w:r>
-      <w:r>
-        <w:t xml:space="preserve"> </w:t>
-      </w:r>
-      <w:r>
-        <w:rPr>
-          <w:b/>
-          <w:bCs/>
-        </w:rPr>
-        <w:t xml:space="preserve">blockchain front-end</w:t>
-      </w:r>
-      <w:r>
-        <w:t xml:space="preserve"> </w:t>
-      </w:r>
-      <w:r>
-        <w:t xml:space="preserve">development.</w:t>
-      </w:r>
-      <w:r>
-        <w:br/>
-      </w:r>
-      <w:r>
-        <w:t xml:space="preserve">-</w:t>
-      </w:r>
-      <w:r>
-        <w:t xml:space="preserve"> </w:t>
-      </w:r>
-      <w:r>
-        <w:rPr>
-          <w:b/>
-          <w:bCs/>
-        </w:rPr>
-        <w:t xml:space="preserve">CTO Experience</w:t>
-      </w:r>
-      <w:r>
-        <w:t xml:space="preserve">: Co-founded</w:t>
-      </w:r>
-      <w:r>
-        <w:t xml:space="preserve"> </w:t>
-      </w:r>
-      <w:r>
-        <w:rPr>
-          <w:b/>
-          <w:bCs/>
-        </w:rPr>
-        <w:t xml:space="preserve">avenasea.com</w:t>
-      </w:r>
-      <w:r>
-        <w:t xml:space="preserve">, a corporate travel app; led the team in adopting AI tools for faster prototyping.</w:t>
-      </w:r>
-      <w:r>
-        <w:br/>
-      </w:r>
-      <w:r>
-        <w:t xml:space="preserve">-</w:t>
-      </w:r>
-      <w:r>
-        <w:t xml:space="preserve"> </w:t>
-      </w:r>
-      <w:r>
-        <w:rPr>
-          <w:b/>
-          <w:bCs/>
-        </w:rPr>
-        <w:t xml:space="preserve">NFT &amp; Crypto Projects</w:t>
-      </w:r>
-      <w:r>
-        <w:t xml:space="preserve">: Founded</w:t>
-      </w:r>
-      <w:r>
-        <w:t xml:space="preserve"> </w:t>
-      </w:r>
-      <w:r>
-        <w:rPr>
-          <w:b/>
-          <w:bCs/>
-        </w:rPr>
-        <w:t xml:space="preserve">husko.money</w:t>
-      </w:r>
-      <w:r>
-        <w:t xml:space="preserve">, an NFT/memecoin project on Polygon mainnet, utilizing AI-driven workflows for smart contract scaffolding.</w:t>
-      </w:r>
-      <w:r>
-        <w:br/>
-      </w:r>
-      <w:r>
-        <w:t xml:space="preserve">-</w:t>
-      </w:r>
-      <w:r>
-        <w:t xml:space="preserve"> </w:t>
-      </w:r>
-      <w:r>
-        <w:rPr>
-          <w:b/>
-          <w:bCs/>
-        </w:rPr>
-        <w:t xml:space="preserve">DevOps</w:t>
-      </w:r>
-      <w:r>
-        <w:t xml:space="preserve">: Implemented Docker instances with</w:t>
-      </w:r>
-      <w:r>
-        <w:t xml:space="preserve"> </w:t>
-      </w:r>
-      <w:r>
-        <w:rPr>
-          <w:b/>
-          <w:bCs/>
-        </w:rPr>
-        <w:t xml:space="preserve">CI/CD</w:t>
-      </w:r>
-      <w:r>
-        <w:t xml:space="preserve"> </w:t>
-      </w:r>
-      <w:r>
-        <w:t xml:space="preserve">for automated testing and deployments, occasionally integrating AI suggestions for container optimizations.</w:t>
-      </w:r>
-    </w:p>
-    <w:bookmarkEnd w:id="28"/>
-    <w:bookmarkStart w:id="29" w:name="prognos-health-inc.-remote"/>
-    <w:p>
-      <w:pPr>
-        <w:pStyle w:val="Heading3"/>
-      </w:pPr>
-      <w:r>
-        <w:t xml:space="preserve">Prognos Health, Inc. | Remote</w:t>
-      </w:r>
-    </w:p>
-    <w:p>
-      <w:pPr>
-        <w:pStyle w:val="FirstParagraph"/>
-      </w:pPr>
-      <w:r>
-        <w:rPr>
-          <w:b/>
-          <w:bCs/>
-        </w:rPr>
-        <w:t xml:space="preserve">Principal Engineer</w:t>
-      </w:r>
-      <w:r>
-        <w:t xml:space="preserve"> </w:t>
-      </w:r>
-      <w:r>
-        <w:t xml:space="preserve">(Mar 2021 – Jan 2022)</w:t>
-      </w:r>
-      <w:r>
-        <w:br/>
-      </w:r>
-      <w:r>
-        <w:t xml:space="preserve">-</w:t>
-      </w:r>
-      <w:r>
-        <w:t xml:space="preserve"> </w:t>
-      </w:r>
-      <w:r>
-        <w:rPr>
-          <w:b/>
-          <w:bCs/>
-        </w:rPr>
-        <w:t xml:space="preserve">Svelte Kit &amp; Vanilla CSS</w:t>
-      </w:r>
-      <w:r>
-        <w:t xml:space="preserve">: Built a next-gen underwriting UI, leveraging AI-based code generation to accelerate layout creation and refactor cycles.</w:t>
-      </w:r>
-      <w:r>
-        <w:br/>
-      </w:r>
-      <w:r>
-        <w:t xml:space="preserve">-</w:t>
-      </w:r>
-      <w:r>
-        <w:t xml:space="preserve"> </w:t>
-      </w:r>
-      <w:r>
-        <w:rPr>
-          <w:b/>
-          <w:bCs/>
-        </w:rPr>
-        <w:t xml:space="preserve">Cross-Functional Collaboration</w:t>
-      </w:r>
-      <w:r>
-        <w:t xml:space="preserve">: Coordinated with product, design, and data science teams for requirements gathering and rapid iteration.</w:t>
-      </w:r>
-      <w:r>
-        <w:br/>
-      </w:r>
-      <w:r>
-        <w:t xml:space="preserve">-</w:t>
-      </w:r>
-      <w:r>
-        <w:t xml:space="preserve"> </w:t>
-      </w:r>
-      <w:r>
-        <w:rPr>
-          <w:b/>
-          <w:bCs/>
-        </w:rPr>
-        <w:t xml:space="preserve">Code Quality &amp; Validation</w:t>
-      </w:r>
-      <w:r>
-        <w:t xml:space="preserve">: Employed conversational AI (like Copilot and ChatGPT) to identify potential bugs before formal QA, maintaining high reliability.</w:t>
-      </w:r>
-    </w:p>
-    <w:bookmarkEnd w:id="29"/>
-    <w:bookmarkStart w:id="30" w:name="ibm-remote"/>
-    <w:p>
-      <w:pPr>
-        <w:pStyle w:val="Heading3"/>
-      </w:pPr>
-      <w:r>
-        <w:t xml:space="preserve">IBM | Remote</w:t>
-      </w:r>
-    </w:p>
-    <w:p>
-      <w:pPr>
-        <w:pStyle w:val="FirstParagraph"/>
-      </w:pPr>
-      <w:r>
-        <w:rPr>
-          <w:b/>
-          <w:bCs/>
-        </w:rPr>
-        <w:t xml:space="preserve">Senior Software Engineer</w:t>
-      </w:r>
-      <w:r>
-        <w:t xml:space="preserve"> </w:t>
-      </w:r>
-      <w:r>
-        <w:t xml:space="preserve">(Nov 2014 – Mar 2018)</w:t>
-      </w:r>
-      <w:r>
-        <w:br/>
-      </w:r>
-      <w:r>
-        <w:t xml:space="preserve">-</w:t>
-      </w:r>
-      <w:r>
-        <w:t xml:space="preserve"> </w:t>
-      </w:r>
-      <w:r>
-        <w:rPr>
-          <w:b/>
-          <w:bCs/>
-        </w:rPr>
-        <w:t xml:space="preserve">API Connect Editor</w:t>
-      </w:r>
-      <w:r>
-        <w:t xml:space="preserve">: Engineered key features of the platform, including the base application rewrite to improve performance and developer experience.</w:t>
-      </w:r>
-      <w:r>
-        <w:br/>
-      </w:r>
-      <w:r>
-        <w:t xml:space="preserve">-</w:t>
-      </w:r>
-      <w:r>
-        <w:t xml:space="preserve"> </w:t>
-      </w:r>
-      <w:r>
-        <w:rPr>
-          <w:b/>
-          <w:bCs/>
-        </w:rPr>
-        <w:t xml:space="preserve">React &amp; i18n</w:t>
-      </w:r>
-      <w:r>
-        <w:t xml:space="preserve">: Implemented robust</w:t>
-      </w:r>
-      <w:r>
-        <w:t xml:space="preserve"> </w:t>
-      </w:r>
-      <w:r>
-        <w:rPr>
-          <w:b/>
-          <w:bCs/>
-        </w:rPr>
-        <w:t xml:space="preserve">ReactJS</w:t>
-      </w:r>
-      <w:r>
-        <w:t xml:space="preserve"> </w:t>
-      </w:r>
-      <w:r>
-        <w:t xml:space="preserve">components with internationalization/localization support.</w:t>
-      </w:r>
-      <w:r>
-        <w:br/>
-      </w:r>
-      <w:r>
-        <w:t xml:space="preserve">-</w:t>
-      </w:r>
-      <w:r>
-        <w:t xml:space="preserve"> </w:t>
-      </w:r>
-      <w:r>
-        <w:rPr>
-          <w:b/>
-          <w:bCs/>
-        </w:rPr>
-        <w:t xml:space="preserve">UI Testing</w:t>
-      </w:r>
-      <w:r>
-        <w:t xml:space="preserve">: Leveraged</w:t>
-      </w:r>
-      <w:r>
-        <w:t xml:space="preserve"> </w:t>
-      </w:r>
-      <w:r>
-        <w:rPr>
-          <w:b/>
-          <w:bCs/>
-        </w:rPr>
-        <w:t xml:space="preserve">Protractor, Karma, and Chai</w:t>
-      </w:r>
-      <w:r>
-        <w:t xml:space="preserve"> </w:t>
-      </w:r>
-      <w:r>
-        <w:t xml:space="preserve">for thorough UI test coverage, incorporating AI-driven suggestions to streamline test creation.</w:t>
+        <w:t xml:space="preserve">Technical Skills</w:t>
+      </w:r>
+    </w:p>
+    <w:p>
+      <w:pPr>
+        <w:pStyle w:val="Compact"/>
+        <w:numPr>
+          <w:ilvl w:val="0"/>
+          <w:numId w:val="1003"/>
+        </w:numPr>
+      </w:pPr>
+      <w:r>
+        <w:t xml:space="preserve">Languages: JavaScript/Node.js, HTML, CSS</w:t>
+      </w:r>
+      <w:r>
+        <w:br/>
+      </w:r>
+    </w:p>
+    <w:p>
+      <w:pPr>
+        <w:pStyle w:val="Compact"/>
+        <w:numPr>
+          <w:ilvl w:val="0"/>
+          <w:numId w:val="1003"/>
+        </w:numPr>
+      </w:pPr>
+      <w:r>
+        <w:t xml:space="preserve">Front‑end: Svelte/SvelteKit, React, vanilla JS, accessibility (a11y)</w:t>
+      </w:r>
+      <w:r>
+        <w:br/>
+      </w:r>
+    </w:p>
+    <w:p>
+      <w:pPr>
+        <w:pStyle w:val="Compact"/>
+        <w:numPr>
+          <w:ilvl w:val="0"/>
+          <w:numId w:val="1003"/>
+        </w:numPr>
+      </w:pPr>
+      <w:r>
+        <w:t xml:space="preserve">Back‑end: Express, Fastify, REST APIs, Webhooks</w:t>
+      </w:r>
+      <w:r>
+        <w:br/>
+      </w:r>
+    </w:p>
+    <w:p>
+      <w:pPr>
+        <w:pStyle w:val="Compact"/>
+        <w:numPr>
+          <w:ilvl w:val="0"/>
+          <w:numId w:val="1003"/>
+        </w:numPr>
+      </w:pPr>
+      <w:r>
+        <w:t xml:space="preserve">Data &amp; Storage: MongoDB, PostgreSQL, JSON/CSV pipelines</w:t>
+      </w:r>
+      <w:r>
+        <w:br/>
+      </w:r>
+    </w:p>
+    <w:p>
+      <w:pPr>
+        <w:pStyle w:val="Compact"/>
+        <w:numPr>
+          <w:ilvl w:val="0"/>
+          <w:numId w:val="1003"/>
+        </w:numPr>
+      </w:pPr>
+      <w:r>
+        <w:t xml:space="preserve">Infra/DevOps: Docker, GitHub Actions, Ubuntu, NGINX, pm2</w:t>
+      </w:r>
+      <w:r>
+        <w:br/>
+      </w:r>
+    </w:p>
+    <w:p>
+      <w:pPr>
+        <w:pStyle w:val="Compact"/>
+        <w:numPr>
+          <w:ilvl w:val="0"/>
+          <w:numId w:val="1003"/>
+        </w:numPr>
+      </w:pPr>
+      <w:r>
+        <w:t xml:space="preserve">Testing/Quality: Chai, Karma, Protractor; component patterns; E2E/testable UIs</w:t>
+      </w:r>
+      <w:r>
+        <w:br/>
+      </w:r>
+    </w:p>
+    <w:p>
+      <w:pPr>
+        <w:pStyle w:val="Compact"/>
+        <w:numPr>
+          <w:ilvl w:val="0"/>
+          <w:numId w:val="1003"/>
+        </w:numPr>
+      </w:pPr>
+      <w:r>
+        <w:t xml:space="preserve">Web3: Polygon, Ethers.js/web3, NFT utilities, wallet integrations</w:t>
+      </w:r>
+      <w:r>
+        <w:br/>
+      </w:r>
+    </w:p>
+    <w:p>
+      <w:pPr>
+        <w:pStyle w:val="Compact"/>
+        <w:numPr>
+          <w:ilvl w:val="0"/>
+          <w:numId w:val="1003"/>
+        </w:numPr>
+      </w:pPr>
+      <w:r>
+        <w:t xml:space="preserve">AI/LLM Tooling: Cursor, GitHub Copilot, ChatGPT (code generation, review, and troubleshooting)</w:t>
       </w:r>
     </w:p>
     <w:p>
@@ -1017,124 +402,181 @@
         </w:pict>
       </w:r>
     </w:p>
-    <w:bookmarkEnd w:id="30"/>
-    <w:bookmarkEnd w:id="31"/>
-    <w:bookmarkStart w:id="35" w:name="projects"/>
+    <w:bookmarkEnd w:id="24"/>
+    <w:bookmarkStart w:id="29" w:name="work-experience"/>
     <w:p>
       <w:pPr>
         <w:pStyle w:val="Heading2"/>
       </w:pPr>
       <w:r>
-        <w:t xml:space="preserve">Projects</w:t>
-      </w:r>
-    </w:p>
-    <w:p>
-      <w:pPr>
-        <w:pStyle w:val="Compact"/>
-        <w:numPr>
-          <w:ilvl w:val="0"/>
-          <w:numId w:val="1003"/>
-        </w:numPr>
-      </w:pPr>
-      <w:hyperlink r:id="rId32">
-        <w:r>
-          <w:rPr>
-            <w:rStyle w:val="Hyperlink"/>
-            <w:b/>
-            <w:bCs/>
-          </w:rPr>
-          <w:t xml:space="preserve">Primate.js</w:t>
-        </w:r>
-      </w:hyperlink>
-      <w:r>
-        <w:t xml:space="preserve"> </w:t>
-      </w:r>
-      <w:r>
-        <w:t xml:space="preserve">– Open-source polymorphic development platform.</w:t>
-      </w:r>
-      <w:r>
-        <w:br/>
-      </w:r>
-    </w:p>
-    <w:p>
-      <w:pPr>
-        <w:pStyle w:val="Compact"/>
-        <w:numPr>
-          <w:ilvl w:val="0"/>
-          <w:numId w:val="1003"/>
-        </w:numPr>
-      </w:pPr>
-      <w:hyperlink r:id="rId33">
-        <w:r>
-          <w:rPr>
-            <w:rStyle w:val="Hyperlink"/>
-            <w:b/>
-            <w:bCs/>
-          </w:rPr>
-          <w:t xml:space="preserve">FastestEngineer</w:t>
-        </w:r>
-      </w:hyperlink>
-      <w:r>
-        <w:t xml:space="preserve"> </w:t>
-      </w:r>
-      <w:r>
-        <w:t xml:space="preserve">– Premium SaaS boilerplate built on Svelte and Primate.js.</w:t>
-      </w:r>
-      <w:r>
-        <w:br/>
-      </w:r>
-    </w:p>
-    <w:p>
-      <w:pPr>
-        <w:pStyle w:val="Compact"/>
-        <w:numPr>
-          <w:ilvl w:val="0"/>
-          <w:numId w:val="1003"/>
-        </w:numPr>
-      </w:pPr>
-      <w:hyperlink r:id="rId20">
-        <w:r>
-          <w:rPr>
-            <w:rStyle w:val="Hyperlink"/>
-            <w:b/>
-            <w:bCs/>
-          </w:rPr>
-          <w:t xml:space="preserve">My GitHub</w:t>
-        </w:r>
-      </w:hyperlink>
-      <w:r>
-        <w:t xml:space="preserve"> </w:t>
-      </w:r>
-      <w:r>
-        <w:t xml:space="preserve">– Personal GitHub account showcasing various AI experiments and JS projects.</w:t>
-      </w:r>
-      <w:r>
-        <w:br/>
-      </w:r>
-    </w:p>
-    <w:p>
-      <w:pPr>
-        <w:pStyle w:val="Compact"/>
-        <w:numPr>
-          <w:ilvl w:val="0"/>
-          <w:numId w:val="1003"/>
-        </w:numPr>
-      </w:pPr>
-      <w:hyperlink r:id="rId34">
-        <w:r>
-          <w:rPr>
-            <w:rStyle w:val="Hyperlink"/>
-            <w:b/>
-            <w:bCs/>
-          </w:rPr>
-          <w:t xml:space="preserve">Profullstack on GitHub</w:t>
-        </w:r>
-      </w:hyperlink>
-      <w:r>
-        <w:t xml:space="preserve"> </w:t>
-      </w:r>
-      <w:r>
-        <w:t xml:space="preserve">– Profullstack organization GitHub.</w:t>
+        <w:t xml:space="preserve">Work Experience</w:t>
+      </w:r>
+    </w:p>
+    <w:bookmarkStart w:id="25" w:name="profullstack-inc.-remote"/>
+    <w:p>
+      <w:pPr>
+        <w:pStyle w:val="Heading3"/>
+      </w:pPr>
+      <w:r>
+        <w:t xml:space="preserve">Profullstack, Inc. | Remote</w:t>
+      </w:r>
+    </w:p>
+    <w:p>
+      <w:pPr>
+        <w:pStyle w:val="FirstParagraph"/>
+      </w:pPr>
+      <w:r>
+        <w:t xml:space="preserve">Founder, Independent Contractor (Mar 2018 – Present)</w:t>
+      </w:r>
+      <w:r>
+        <w:br/>
+      </w:r>
+      <w:r>
+        <w:t xml:space="preserve">- Delivered JavaScript consulting and REST APIs with a focus on blockchain‑aware front‑ends and integrations.</w:t>
+      </w:r>
+      <w:r>
+        <w:br/>
+      </w:r>
+      <w:r>
+        <w:t xml:space="preserve">- Co‑founded avenasea.com (corporate travel); acted as interim CTO; introduced AI‑driven prototyping to speed feature delivery.</w:t>
+      </w:r>
+      <w:r>
+        <w:br/>
+      </w:r>
+      <w:r>
+        <w:t xml:space="preserve">- Founded husko.money (Polygon NFT/memecoin), using AI‑assisted scaffolding for contracts, front‑end, and automation.</w:t>
+      </w:r>
+      <w:r>
+        <w:br/>
+      </w:r>
+      <w:r>
+        <w:t xml:space="preserve">- Implemented Dockerized CI/CD with automated testing and streamlined deployments.</w:t>
+      </w:r>
+      <w:r>
+        <w:br/>
+      </w:r>
+      <w:r>
+        <w:t xml:space="preserve">- Tooling: Node.js, Svelte/SvelteKit, React, Express/Fastify, Ethers.js/web3, Docker, GitHub Actions.</w:t>
+      </w:r>
+    </w:p>
+    <w:bookmarkEnd w:id="25"/>
+    <w:bookmarkStart w:id="26" w:name="skatespot-inc.-equityonly-parttime"/>
+    <w:p>
+      <w:pPr>
+        <w:pStyle w:val="Heading3"/>
+      </w:pPr>
+      <w:r>
+        <w:t xml:space="preserve">Skatespot, Inc. | Equity‑only, part‑time</w:t>
+      </w:r>
+    </w:p>
+    <w:p>
+      <w:pPr>
+        <w:pStyle w:val="FirstParagraph"/>
+      </w:pPr>
+      <w:r>
+        <w:t xml:space="preserve">Co‑founder, Chief Technology Officer (Apr 2021 – Present)</w:t>
+      </w:r>
+      <w:r>
+        <w:br/>
+      </w:r>
+      <w:r>
+        <w:t xml:space="preserve">- Defined technology stack and architecture for Skatespot.com using Deno and React Native.</w:t>
+      </w:r>
+      <w:r>
+        <w:br/>
+      </w:r>
+      <w:r>
+        <w:t xml:space="preserve">- Managed APIs and MongoDB on Ubuntu; introduced DevOps best practices to improve reliability.</w:t>
+      </w:r>
+      <w:r>
+        <w:br/>
+      </w:r>
+      <w:r>
+        <w:t xml:space="preserve">- Mentored a small dev team; established AI‑aided coding guidelines for faster code reviews and feature work.</w:t>
+      </w:r>
+      <w:r>
+        <w:br/>
+      </w:r>
+      <w:r>
+        <w:t xml:space="preserve">- Tooling: Deno, React Native, MongoDB, Ubuntu, NGINX, pm2, GitHub.</w:t>
+      </w:r>
+    </w:p>
+    <w:bookmarkEnd w:id="26"/>
+    <w:bookmarkStart w:id="27" w:name="prognos-health-inc.-remote"/>
+    <w:p>
+      <w:pPr>
+        <w:pStyle w:val="Heading3"/>
+      </w:pPr>
+      <w:r>
+        <w:t xml:space="preserve">Prognos Health, Inc. | Remote</w:t>
+      </w:r>
+    </w:p>
+    <w:p>
+      <w:pPr>
+        <w:pStyle w:val="FirstParagraph"/>
+      </w:pPr>
+      <w:r>
+        <w:t xml:space="preserve">Principal Engineer (Mar 2021 – Jan 2022)</w:t>
+      </w:r>
+      <w:r>
+        <w:br/>
+      </w:r>
+      <w:r>
+        <w:t xml:space="preserve">- Built a next‑gen underwriting UI with SvelteKit and vanilla CSS; partnered closely with product/design/data science.</w:t>
+      </w:r>
+      <w:r>
+        <w:br/>
+      </w:r>
+      <w:r>
+        <w:t xml:space="preserve">- Established component standards and accessibility checks; used conversational AI to accelerate refactors and edge‑case reviews.</w:t>
+      </w:r>
+      <w:r>
+        <w:br/>
+      </w:r>
+      <w:r>
+        <w:t xml:space="preserve">- Tooling: SvelteKit, Node.js, REST, Vite, Vanilla JS/CSS.</w:t>
+      </w:r>
+    </w:p>
+    <w:bookmarkEnd w:id="27"/>
+    <w:bookmarkStart w:id="28" w:name="ibm-remote"/>
+    <w:p>
+      <w:pPr>
+        <w:pStyle w:val="Heading3"/>
+      </w:pPr>
+      <w:r>
+        <w:t xml:space="preserve">IBM | Remote</w:t>
+      </w:r>
+    </w:p>
+    <w:p>
+      <w:pPr>
+        <w:pStyle w:val="FirstParagraph"/>
+      </w:pPr>
+      <w:r>
+        <w:t xml:space="preserve">Senior Software Engineer (Nov 2014 – Mar 2018)</w:t>
+      </w:r>
+      <w:r>
+        <w:br/>
+      </w:r>
+      <w:r>
+        <w:t xml:space="preserve">- Shipped key features for API Connect Editor, including a base application rewrite that improved performance and developer experience.</w:t>
+      </w:r>
+      <w:r>
+        <w:br/>
+      </w:r>
+      <w:r>
+        <w:t xml:space="preserve">- Implemented robust React components with i18n/l10n support.</w:t>
+      </w:r>
+      <w:r>
+        <w:br/>
+      </w:r>
+      <w:r>
+        <w:t xml:space="preserve">- Ensured high UI test coverage with Protractor, Karma, and Chai.</w:t>
+      </w:r>
+      <w:r>
+        <w:br/>
+      </w:r>
+      <w:r>
+        <w:t xml:space="preserve">- Tooling: React, JavaScript, i18n, Protractor, Karma, Chai.</w:t>
       </w:r>
     </w:p>
     <w:p>
@@ -1144,32 +586,72 @@
         </w:pict>
       </w:r>
     </w:p>
-    <w:bookmarkEnd w:id="35"/>
-    <w:bookmarkStart w:id="36" w:name="education"/>
+    <w:bookmarkEnd w:id="28"/>
+    <w:bookmarkEnd w:id="29"/>
+    <w:bookmarkStart w:id="30" w:name="selected-projects"/>
     <w:p>
       <w:pPr>
         <w:pStyle w:val="Heading2"/>
       </w:pPr>
       <w:r>
-        <w:t xml:space="preserve">Education</w:t>
-      </w:r>
-    </w:p>
-    <w:p>
-      <w:pPr>
-        <w:pStyle w:val="FirstParagraph"/>
-      </w:pPr>
-      <w:r>
-        <w:rPr>
-          <w:b/>
-          <w:bCs/>
-        </w:rPr>
-        <w:t xml:space="preserve">San Diego State University</w:t>
-      </w:r>
-      <w:r>
-        <w:br/>
-      </w:r>
-      <w:r>
-        <w:t xml:space="preserve">Bachelor of Science, Business Administration (1993 – 1998)</w:t>
+        <w:t xml:space="preserve">Selected Projects</w:t>
+      </w:r>
+    </w:p>
+    <w:p>
+      <w:pPr>
+        <w:pStyle w:val="Compact"/>
+        <w:numPr>
+          <w:ilvl w:val="0"/>
+          <w:numId w:val="1004"/>
+        </w:numPr>
+      </w:pPr>
+      <w:r>
+        <w:t xml:space="preserve">Primate.js — Open‑source polymorphic development platform. Role: contributor/advocate.</w:t>
+      </w:r>
+      <w:r>
+        <w:br/>
+      </w:r>
+    </w:p>
+    <w:p>
+      <w:pPr>
+        <w:pStyle w:val="Compact"/>
+        <w:numPr>
+          <w:ilvl w:val="0"/>
+          <w:numId w:val="1004"/>
+        </w:numPr>
+      </w:pPr>
+      <w:r>
+        <w:t xml:space="preserve">FastestEngineer — Premium SaaS boilerplate built on Svelte and Primate.js.</w:t>
+      </w:r>
+      <w:r>
+        <w:br/>
+      </w:r>
+    </w:p>
+    <w:p>
+      <w:pPr>
+        <w:pStyle w:val="Compact"/>
+        <w:numPr>
+          <w:ilvl w:val="0"/>
+          <w:numId w:val="1004"/>
+        </w:numPr>
+      </w:pPr>
+      <w:r>
+        <w:t xml:space="preserve">My GitHub — Personal account with AI experiments and JS projects: https://github.com/ralyodio</w:t>
+      </w:r>
+      <w:r>
+        <w:br/>
+      </w:r>
+    </w:p>
+    <w:p>
+      <w:pPr>
+        <w:pStyle w:val="Compact"/>
+        <w:numPr>
+          <w:ilvl w:val="0"/>
+          <w:numId w:val="1004"/>
+        </w:numPr>
+      </w:pPr>
+      <w:r>
+        <w:t xml:space="preserve">Profullstack on GitHub — Organization projects: https://github.com/profullstack</w:t>
       </w:r>
     </w:p>
     <w:p>
@@ -1179,90 +661,22 @@
         </w:pict>
       </w:r>
     </w:p>
-    <w:bookmarkEnd w:id="36"/>
-    <w:bookmarkStart w:id="37" w:name="highlights-additional-notes"/>
+    <w:bookmarkEnd w:id="30"/>
+    <w:bookmarkStart w:id="31" w:name="education"/>
     <w:p>
       <w:pPr>
         <w:pStyle w:val="Heading2"/>
       </w:pPr>
       <w:r>
-        <w:t xml:space="preserve">Highlights &amp; Additional Notes</w:t>
-      </w:r>
-    </w:p>
-    <w:p>
-      <w:pPr>
-        <w:pStyle w:val="Compact"/>
-        <w:numPr>
-          <w:ilvl w:val="0"/>
-          <w:numId w:val="1004"/>
-        </w:numPr>
-      </w:pPr>
-      <w:r>
-        <w:rPr>
-          <w:b/>
-          <w:bCs/>
-        </w:rPr>
-        <w:t xml:space="preserve">AI Tools</w:t>
-      </w:r>
-      <w:r>
-        <w:t xml:space="preserve">: Regularly use Cursor, GitHub Copilot, and ChatGPT to assist in writing and reviewing JavaScript, Node.js, and Svelte code.</w:t>
-      </w:r>
-      <w:r>
-        <w:br/>
-      </w:r>
-    </w:p>
-    <w:p>
-      <w:pPr>
-        <w:pStyle w:val="Compact"/>
-        <w:numPr>
-          <w:ilvl w:val="0"/>
-          <w:numId w:val="1004"/>
-        </w:numPr>
-      </w:pPr>
-      <w:r>
-        <w:rPr>
-          <w:b/>
-          <w:bCs/>
-        </w:rPr>
-        <w:t xml:space="preserve">Collaboration</w:t>
-      </w:r>
-      <w:r>
-        <w:t xml:space="preserve">: Known for mentoring teams on</w:t>
-      </w:r>
-      <w:r>
-        <w:t xml:space="preserve"> </w:t>
-      </w:r>
-      <w:r>
-        <w:rPr>
-          <w:b/>
-          <w:bCs/>
-        </w:rPr>
-        <w:t xml:space="preserve">AI-based coding practices</w:t>
-      </w:r>
-      <w:r>
-        <w:t xml:space="preserve">, refining prompt strategies, and driving organizational adoption of generative AI tools.</w:t>
-      </w:r>
-      <w:r>
-        <w:br/>
-      </w:r>
-    </w:p>
-    <w:p>
-      <w:pPr>
-        <w:pStyle w:val="Compact"/>
-        <w:numPr>
-          <w:ilvl w:val="0"/>
-          <w:numId w:val="1004"/>
-        </w:numPr>
-      </w:pPr>
-      <w:r>
-        <w:rPr>
-          <w:b/>
-          <w:bCs/>
-        </w:rPr>
-        <w:t xml:space="preserve">Remote-First Mindset</w:t>
-      </w:r>
-      <w:r>
-        <w:t xml:space="preserve">: Thrives in distributed teams, leveraging asynchronous communication, agile methodologies, and AI-driven collaboration tools.</w:t>
+        <w:t xml:space="preserve">Education</w:t>
+      </w:r>
+    </w:p>
+    <w:p>
+      <w:pPr>
+        <w:pStyle w:val="FirstParagraph"/>
+      </w:pPr>
+      <w:r>
+        <w:t xml:space="preserve">San Diego State University — B.S., Business Administration (1993–1998)</w:t>
       </w:r>
     </w:p>
     <w:p>
@@ -1272,20 +686,75 @@
         </w:pict>
       </w:r>
     </w:p>
+    <w:bookmarkEnd w:id="31"/>
+    <w:bookmarkStart w:id="32" w:name="additional-highlights"/>
+    <w:p>
+      <w:pPr>
+        <w:pStyle w:val="Heading2"/>
+      </w:pPr>
+      <w:r>
+        <w:t xml:space="preserve">Additional Highlights</w:t>
+      </w:r>
+    </w:p>
+    <w:p>
+      <w:pPr>
+        <w:pStyle w:val="Compact"/>
+        <w:numPr>
+          <w:ilvl w:val="0"/>
+          <w:numId w:val="1005"/>
+        </w:numPr>
+      </w:pPr>
+      <w:r>
+        <w:t xml:space="preserve">AI‑Driven Collaboration: Daily use of Cursor, Copilot, and ChatGPT to write, review, and maintain high‑quality JavaScript/Node/Svelte code.</w:t>
+      </w:r>
+      <w:r>
+        <w:br/>
+      </w:r>
+    </w:p>
+    <w:p>
+      <w:pPr>
+        <w:pStyle w:val="Compact"/>
+        <w:numPr>
+          <w:ilvl w:val="0"/>
+          <w:numId w:val="1005"/>
+        </w:numPr>
+      </w:pPr>
+      <w:r>
+        <w:t xml:space="preserve">Mentorship &amp; Standards: Guides teams in prompt strategy, AI‑assisted reviews, component patterns, and maintainable architectures.</w:t>
+      </w:r>
+      <w:r>
+        <w:br/>
+      </w:r>
+    </w:p>
+    <w:p>
+      <w:pPr>
+        <w:pStyle w:val="Compact"/>
+        <w:numPr>
+          <w:ilvl w:val="0"/>
+          <w:numId w:val="1005"/>
+        </w:numPr>
+      </w:pPr>
+      <w:r>
+        <w:t xml:space="preserve">Remote‑first: Strong async communication, agile delivery, and documentation practices across distributed teams.</w:t>
+      </w:r>
+    </w:p>
+    <w:p>
+      <w:r>
+        <w:pict>
+          <v:rect style="width:0;height:1.5pt" o:hralign="center" o:hrstd="t" o:hr="t"/>
+        </w:pict>
+      </w:r>
+    </w:p>
     <w:p>
       <w:pPr>
         <w:pStyle w:val="FirstParagraph"/>
       </w:pPr>
       <w:r>
-        <w:rPr>
-          <w:i/>
-          <w:iCs/>
-        </w:rPr>
-        <w:t xml:space="preserve">Last updated: December 2024</w:t>
-      </w:r>
-    </w:p>
-    <w:bookmarkEnd w:id="37"/>
-    <w:bookmarkEnd w:id="38"/>
+        <w:t xml:space="preserve">Last updated: August 2025</w:t>
+      </w:r>
+    </w:p>
+    <w:bookmarkEnd w:id="32"/>
+    <w:bookmarkEnd w:id="33"/>
     <w:sectPr/>
   </w:body>
 </w:document>
@@ -1481,6 +950,9 @@
     <w:abstractNumId w:val="991"/>
   </w:num>
   <w:num w:numId="1004">
+    <w:abstractNumId w:val="991"/>
+  </w:num>
+  <w:num w:numId="1005">
     <w:abstractNumId w:val="991"/>
   </w:num>
 </w:numbering>

</xml_diff>

<commit_message>
docs: update professional summary and add work experience details
</commit_message>
<xml_diff>
--- a/anthony.ettinger.resume.docx
+++ b/anthony.ettinger.resume.docx
@@ -2,7 +2,7 @@
 <file path=word/document.xml><?xml version="1.0" encoding="utf-8"?>
 <w:document xmlns:w="http://schemas.openxmlformats.org/wordprocessingml/2006/main" xmlns:m="http://schemas.openxmlformats.org/officeDocument/2006/math" xmlns:r="http://schemas.openxmlformats.org/officeDocument/2006/relationships" xmlns:o="urn:schemas-microsoft-com:office:office" xmlns:v="urn:schemas-microsoft-com:vml" xmlns:w10="urn:schemas-microsoft-com:office:word" xmlns:a="http://schemas.openxmlformats.org/drawingml/2006/main" xmlns:pic="http://schemas.openxmlformats.org/drawingml/2006/picture" xmlns:wp="http://schemas.openxmlformats.org/drawingml/2006/wordprocessingDrawing">
   <w:body>
-    <w:bookmarkStart w:id="33" w:name="anthony-ettinger"/>
+    <w:bookmarkStart w:id="36" w:name="anthony-ettinger"/>
     <w:p>
       <w:pPr>
         <w:pStyle w:val="Heading1"/>
@@ -154,7 +154,93 @@
         <w:pStyle w:val="FirstParagraph"/>
       </w:pPr>
       <w:r>
-        <w:t xml:space="preserve">Independent Contractor @ Profullstack — Full‑stack JavaScript, REST APIs, and front‑end engineering. I design and ship pragmatic, production‑ready solutions, leveraging AI‑augmented workflows (Cursor, Copilot, ChatGPT) to accelerate prototyping, improve code quality, and reduce cycle time. Proven technical leadership across greenfield products, developer tooling, and CI/CD.</w:t>
+        <w:t xml:space="preserve">Profullstack empowers businesses by delivering scalable,</w:t>
+      </w:r>
+      <w:r>
+        <w:t xml:space="preserve"> </w:t>
+      </w:r>
+      <w:r>
+        <w:t xml:space="preserve">blockchain-focused front-end solutions, leveraging over 7 years</w:t>
+      </w:r>
+      <w:r>
+        <w:t xml:space="preserve"> </w:t>
+      </w:r>
+      <w:r>
+        <w:t xml:space="preserve">of expertise in JavaScript, Vue, and REST API development.</w:t>
+      </w:r>
+      <w:r>
+        <w:t xml:space="preserve"> </w:t>
+      </w:r>
+      <w:r>
+        <w:t xml:space="preserve">Contributions include creating intuitive user interfaces for blockchain-</w:t>
+      </w:r>
+      <w:r>
+        <w:t xml:space="preserve"> </w:t>
+      </w:r>
+      <w:r>
+        <w:t xml:space="preserve">based applications, such as a productivity platform on the Dfinity</w:t>
+      </w:r>
+      <w:r>
+        <w:t xml:space="preserve"> </w:t>
+      </w:r>
+      <w:r>
+        <w:t xml:space="preserve">Internet Computer and a decentralized music platform. Recent work</w:t>
+      </w:r>
+      <w:r>
+        <w:t xml:space="preserve"> </w:t>
+      </w:r>
+      <w:r>
+        <w:t xml:space="preserve">incorporates Vue3, Strapi, and Docker-based CI/CD pipelines to</w:t>
+      </w:r>
+      <w:r>
+        <w:t xml:space="preserve"> </w:t>
+      </w:r>
+      <w:r>
+        <w:t xml:space="preserve">streamline deployment processes.</w:t>
+      </w:r>
+    </w:p>
+    <w:p>
+      <w:pPr>
+        <w:pStyle w:val="BodyText"/>
+      </w:pPr>
+      <w:r>
+        <w:t xml:space="preserve">Skatespot Inc. benefits from cutting-edge technological architecture</w:t>
+      </w:r>
+      <w:r>
+        <w:t xml:space="preserve"> </w:t>
+      </w:r>
+      <w:r>
+        <w:t xml:space="preserve">designed to support its skate park social platform. The focus remains</w:t>
+      </w:r>
+      <w:r>
+        <w:t xml:space="preserve"> </w:t>
+      </w:r>
+      <w:r>
+        <w:t xml:space="preserve">on developing peer-to-peer and progressive web applications</w:t>
+      </w:r>
+      <w:r>
+        <w:t xml:space="preserve"> </w:t>
+      </w:r>
+      <w:r>
+        <w:t xml:space="preserve">tailored to users’ needs. Passionate about integrating modern</w:t>
+      </w:r>
+      <w:r>
+        <w:t xml:space="preserve"> </w:t>
+      </w:r>
+      <w:r>
+        <w:t xml:space="preserve">frameworks like Svelte and vanilla CSS to drive innovation in</w:t>
+      </w:r>
+      <w:r>
+        <w:t xml:space="preserve"> </w:t>
+      </w:r>
+      <w:r>
+        <w:t xml:space="preserve">corporate travel and NFT solutions. Dedicated to advancing user-</w:t>
+      </w:r>
+      <w:r>
+        <w:t xml:space="preserve"> </w:t>
+      </w:r>
+      <w:r>
+        <w:t xml:space="preserve">centric development with a collaborative, detail-oriented approach.</w:t>
       </w:r>
     </w:p>
     <w:p>
@@ -332,7 +418,7 @@
         </w:numPr>
       </w:pPr>
       <w:r>
-        <w:t xml:space="preserve">Data &amp; Storage: MongoDB, PostgreSQL, JSON/CSV pipelines</w:t>
+        <w:t xml:space="preserve">Data &amp; Storage: MongoDB, PostgreSQL, Supabase, JSON/CSV pipelines</w:t>
       </w:r>
       <w:r>
         <w:br/>
@@ -403,7 +489,7 @@
       </w:r>
     </w:p>
     <w:bookmarkEnd w:id="24"/>
-    <w:bookmarkStart w:id="29" w:name="work-experience"/>
+    <w:bookmarkStart w:id="32" w:name="work-experience"/>
     <w:p>
       <w:pPr>
         <w:pStyle w:val="Heading2"/>
@@ -428,35 +514,77 @@
       <w:r>
         <w:t xml:space="preserve">Founder, Independent Contractor (Mar 2018 – Present)</w:t>
       </w:r>
-      <w:r>
-        <w:br/>
-      </w:r>
-      <w:r>
-        <w:t xml:space="preserve">- Delivered JavaScript consulting and REST APIs with a focus on blockchain‑aware front‑ends and integrations.</w:t>
-      </w:r>
-      <w:r>
-        <w:br/>
-      </w:r>
-      <w:r>
-        <w:t xml:space="preserve">- Co‑founded avenasea.com (corporate travel); acted as interim CTO; introduced AI‑driven prototyping to speed feature delivery.</w:t>
-      </w:r>
-      <w:r>
-        <w:br/>
-      </w:r>
-      <w:r>
-        <w:t xml:space="preserve">- Founded husko.money (Polygon NFT/memecoin), using AI‑assisted scaffolding for contracts, front‑end, and automation.</w:t>
-      </w:r>
-      <w:r>
-        <w:br/>
-      </w:r>
-      <w:r>
-        <w:t xml:space="preserve">- Implemented Dockerized CI/CD with automated testing and streamlined deployments.</w:t>
-      </w:r>
-      <w:r>
-        <w:br/>
-      </w:r>
-      <w:r>
-        <w:t xml:space="preserve">- Tooling: Node.js, Svelte/SvelteKit, React, Express/Fastify, Ethers.js/web3, Docker, GitHub Actions.</w:t>
+    </w:p>
+    <w:p>
+      <w:pPr>
+        <w:pStyle w:val="Compact"/>
+        <w:numPr>
+          <w:ilvl w:val="0"/>
+          <w:numId w:val="1004"/>
+        </w:numPr>
+      </w:pPr>
+      <w:r>
+        <w:t xml:space="preserve">Consulted on JavaScript projects and REST APIs, focusing on blockchain</w:t>
+      </w:r>
+      <w:r>
+        <w:t xml:space="preserve"> </w:t>
+      </w:r>
+      <w:r>
+        <w:t xml:space="preserve">front-end development.</w:t>
+      </w:r>
+    </w:p>
+    <w:p>
+      <w:pPr>
+        <w:pStyle w:val="Compact"/>
+        <w:numPr>
+          <w:ilvl w:val="0"/>
+          <w:numId w:val="1004"/>
+        </w:numPr>
+      </w:pPr>
+      <w:r>
+        <w:t xml:space="preserve">Developed user interfaces for innovative applications like Oblivion software</w:t>
+      </w:r>
+      <w:r>
+        <w:t xml:space="preserve"> </w:t>
+      </w:r>
+      <w:r>
+        <w:t xml:space="preserve">and imusify.com.</w:t>
+      </w:r>
+    </w:p>
+    <w:p>
+      <w:pPr>
+        <w:pStyle w:val="Compact"/>
+        <w:numPr>
+          <w:ilvl w:val="0"/>
+          <w:numId w:val="1004"/>
+        </w:numPr>
+      </w:pPr>
+      <w:r>
+        <w:t xml:space="preserve">Co-founded and served as CTO for Avenasea.com, enhancing corporate</w:t>
+      </w:r>
+      <w:r>
+        <w:t xml:space="preserve"> </w:t>
+      </w:r>
+      <w:r>
+        <w:t xml:space="preserve">travel solutions.</w:t>
+      </w:r>
+    </w:p>
+    <w:p>
+      <w:pPr>
+        <w:pStyle w:val="Compact"/>
+        <w:numPr>
+          <w:ilvl w:val="0"/>
+          <w:numId w:val="1004"/>
+        </w:numPr>
+      </w:pPr>
+      <w:r>
+        <w:t xml:space="preserve">Led the creation of an NFT project, husko.money, on the Polygon mainnet,</w:t>
+      </w:r>
+      <w:r>
+        <w:t xml:space="preserve"> </w:t>
+      </w:r>
+      <w:r>
+        <w:t xml:space="preserve">driving community engagement.</w:t>
       </w:r>
     </w:p>
     <w:bookmarkEnd w:id="25"/>
@@ -476,29 +604,59 @@
       <w:r>
         <w:t xml:space="preserve">Co‑founder, Chief Technology Officer (Apr 2021 – Present)</w:t>
       </w:r>
-      <w:r>
-        <w:br/>
-      </w:r>
-      <w:r>
-        <w:t xml:space="preserve">- Defined technology stack and architecture for Skatespot.com using Deno and React Native.</w:t>
-      </w:r>
-      <w:r>
-        <w:br/>
-      </w:r>
-      <w:r>
-        <w:t xml:space="preserve">- Managed APIs and MongoDB on Ubuntu; introduced DevOps best practices to improve reliability.</w:t>
-      </w:r>
-      <w:r>
-        <w:br/>
-      </w:r>
-      <w:r>
-        <w:t xml:space="preserve">- Mentored a small dev team; established AI‑aided coding guidelines for faster code reviews and feature work.</w:t>
-      </w:r>
-      <w:r>
-        <w:br/>
-      </w:r>
-      <w:r>
-        <w:t xml:space="preserve">- Tooling: Deno, React Native, MongoDB, Ubuntu, NGINX, pm2, GitHub.</w:t>
+    </w:p>
+    <w:p>
+      <w:pPr>
+        <w:pStyle w:val="Compact"/>
+        <w:numPr>
+          <w:ilvl w:val="0"/>
+          <w:numId w:val="1005"/>
+        </w:numPr>
+      </w:pPr>
+      <w:r>
+        <w:t xml:space="preserve">Spearheaded the development of the technology stack and architecture for</w:t>
+      </w:r>
+      <w:r>
+        <w:t xml:space="preserve"> </w:t>
+      </w:r>
+      <w:r>
+        <w:t xml:space="preserve">Skatespot.com using Deno, TypeScript, and MongoDB.</w:t>
+      </w:r>
+    </w:p>
+    <w:p>
+      <w:pPr>
+        <w:pStyle w:val="Compact"/>
+        <w:numPr>
+          <w:ilvl w:val="0"/>
+          <w:numId w:val="1005"/>
+        </w:numPr>
+      </w:pPr>
+      <w:r>
+        <w:t xml:space="preserve">Implemented Redis and RabbitMQ for efficient messaging, enhancing system</w:t>
+      </w:r>
+      <w:r>
+        <w:t xml:space="preserve"> </w:t>
+      </w:r>
+      <w:r>
+        <w:t xml:space="preserve">performance and reliability.</w:t>
+      </w:r>
+    </w:p>
+    <w:p>
+      <w:pPr>
+        <w:pStyle w:val="Compact"/>
+        <w:numPr>
+          <w:ilvl w:val="0"/>
+          <w:numId w:val="1005"/>
+        </w:numPr>
+      </w:pPr>
+      <w:r>
+        <w:t xml:space="preserve">Collaborated with cross-functional teams to ensure seamless integration of</w:t>
+      </w:r>
+      <w:r>
+        <w:t xml:space="preserve"> </w:t>
+      </w:r>
+      <w:r>
+        <w:t xml:space="preserve">technology solutions, driving innovation in the skateboarding community.</w:t>
       </w:r>
     </w:p>
     <w:bookmarkEnd w:id="26"/>
@@ -518,23 +676,59 @@
       <w:r>
         <w:t xml:space="preserve">Principal Engineer (Mar 2021 – Jan 2022)</w:t>
       </w:r>
-      <w:r>
-        <w:br/>
-      </w:r>
-      <w:r>
-        <w:t xml:space="preserve">- Built a next‑gen underwriting UI with SvelteKit and vanilla CSS; partnered closely with product/design/data science.</w:t>
-      </w:r>
-      <w:r>
-        <w:br/>
-      </w:r>
-      <w:r>
-        <w:t xml:space="preserve">- Established component standards and accessibility checks; used conversational AI to accelerate refactors and edge‑case reviews.</w:t>
-      </w:r>
-      <w:r>
-        <w:br/>
-      </w:r>
-      <w:r>
-        <w:t xml:space="preserve">- Tooling: SvelteKit, Node.js, REST, Vite, Vanilla JS/CSS.</w:t>
+    </w:p>
+    <w:p>
+      <w:pPr>
+        <w:pStyle w:val="Compact"/>
+        <w:numPr>
+          <w:ilvl w:val="0"/>
+          <w:numId w:val="1006"/>
+        </w:numPr>
+      </w:pPr>
+      <w:r>
+        <w:t xml:space="preserve">Led the development of a new underwriting user interface using Svelte Kit</w:t>
+      </w:r>
+      <w:r>
+        <w:t xml:space="preserve"> </w:t>
+      </w:r>
+      <w:r>
+        <w:t xml:space="preserve">and vanilla CSS, enhancing user experience.</w:t>
+      </w:r>
+    </w:p>
+    <w:p>
+      <w:pPr>
+        <w:pStyle w:val="Compact"/>
+        <w:numPr>
+          <w:ilvl w:val="0"/>
+          <w:numId w:val="1006"/>
+        </w:numPr>
+      </w:pPr>
+      <w:r>
+        <w:t xml:space="preserve">Collaborated with cross-functional teams to integrate AI technology for</w:t>
+      </w:r>
+      <w:r>
+        <w:t xml:space="preserve"> </w:t>
+      </w:r>
+      <w:r>
+        <w:t xml:space="preserve">diagnosing anonymous patients using public data.</w:t>
+      </w:r>
+    </w:p>
+    <w:p>
+      <w:pPr>
+        <w:pStyle w:val="Compact"/>
+        <w:numPr>
+          <w:ilvl w:val="0"/>
+          <w:numId w:val="1006"/>
+        </w:numPr>
+      </w:pPr>
+      <w:r>
+        <w:t xml:space="preserve">Contributed to the main product at Prognos Health, driving innovation in</w:t>
+      </w:r>
+      <w:r>
+        <w:t xml:space="preserve"> </w:t>
+      </w:r>
+      <w:r>
+        <w:t xml:space="preserve">healthcare data analytics.</w:t>
       </w:r>
     </w:p>
     <w:bookmarkEnd w:id="27"/>
@@ -554,29 +748,311 @@
       <w:r>
         <w:t xml:space="preserve">Senior Software Engineer (Nov 2014 – Mar 2018)</w:t>
       </w:r>
-      <w:r>
-        <w:br/>
-      </w:r>
-      <w:r>
-        <w:t xml:space="preserve">- Shipped key features for API Connect Editor, including a base application rewrite that improved performance and developer experience.</w:t>
-      </w:r>
-      <w:r>
-        <w:br/>
-      </w:r>
-      <w:r>
-        <w:t xml:space="preserve">- Implemented robust React components with i18n/l10n support.</w:t>
-      </w:r>
-      <w:r>
-        <w:br/>
-      </w:r>
-      <w:r>
-        <w:t xml:space="preserve">- Ensured high UI test coverage with Protractor, Karma, and Chai.</w:t>
-      </w:r>
-      <w:r>
-        <w:br/>
-      </w:r>
-      <w:r>
-        <w:t xml:space="preserve">- Tooling: React, JavaScript, i18n, Protractor, Karma, Chai.</w:t>
+    </w:p>
+    <w:p>
+      <w:pPr>
+        <w:pStyle w:val="Compact"/>
+        <w:numPr>
+          <w:ilvl w:val="0"/>
+          <w:numId w:val="1007"/>
+        </w:numPr>
+      </w:pPr>
+      <w:r>
+        <w:t xml:space="preserve">Developed and implemented key features for API Connect Editor, enhancing</w:t>
+      </w:r>
+      <w:r>
+        <w:t xml:space="preserve"> </w:t>
+      </w:r>
+      <w:r>
+        <w:t xml:space="preserve">user experience and functionality.</w:t>
+      </w:r>
+    </w:p>
+    <w:p>
+      <w:pPr>
+        <w:pStyle w:val="Compact"/>
+        <w:numPr>
+          <w:ilvl w:val="0"/>
+          <w:numId w:val="1007"/>
+        </w:numPr>
+      </w:pPr>
+      <w:r>
+        <w:t xml:space="preserve">Created a robust base application for rewrite, streamlining development</w:t>
+      </w:r>
+      <w:r>
+        <w:t xml:space="preserve"> </w:t>
+      </w:r>
+      <w:r>
+        <w:t xml:space="preserve">processes post-acquisition by IBM.</w:t>
+      </w:r>
+    </w:p>
+    <w:p>
+      <w:pPr>
+        <w:pStyle w:val="Compact"/>
+        <w:numPr>
+          <w:ilvl w:val="0"/>
+          <w:numId w:val="1007"/>
+        </w:numPr>
+      </w:pPr>
+      <w:r>
+        <w:t xml:space="preserve">Conducted UI testing using Protractor, Karma, and Chai, ensuring high-</w:t>
+      </w:r>
+      <w:r>
+        <w:t xml:space="preserve"> </w:t>
+      </w:r>
+      <w:r>
+        <w:t xml:space="preserve">quality deliverables.</w:t>
+      </w:r>
+    </w:p>
+    <w:p>
+      <w:pPr>
+        <w:pStyle w:val="Compact"/>
+        <w:numPr>
+          <w:ilvl w:val="0"/>
+          <w:numId w:val="1007"/>
+        </w:numPr>
+      </w:pPr>
+      <w:r>
+        <w:t xml:space="preserve">Integrated internationalization (i18n) and localization (l10n) features to</w:t>
+      </w:r>
+      <w:r>
+        <w:t xml:space="preserve"> </w:t>
+      </w:r>
+      <w:r>
+        <w:t xml:space="preserve">support global users.</w:t>
+      </w:r>
+    </w:p>
+    <w:bookmarkEnd w:id="28"/>
+    <w:bookmarkStart w:id="29" w:name="Xdc2cc6f422c7b3140c45e85e398163fb60789d3"/>
+    <w:p>
+      <w:pPr>
+        <w:pStyle w:val="Heading3"/>
+      </w:pPr>
+      <w:r>
+        <w:t xml:space="preserve">Chegg Inc. | Santa Clara, California, United States</w:t>
+      </w:r>
+    </w:p>
+    <w:p>
+      <w:pPr>
+        <w:pStyle w:val="FirstParagraph"/>
+      </w:pPr>
+      <w:r>
+        <w:t xml:space="preserve">Senior Software Engineer (Dec 2010 - Sept 2013)</w:t>
+      </w:r>
+    </w:p>
+    <w:p>
+      <w:pPr>
+        <w:pStyle w:val="Compact"/>
+        <w:numPr>
+          <w:ilvl w:val="0"/>
+          <w:numId w:val="1008"/>
+        </w:numPr>
+      </w:pPr>
+      <w:r>
+        <w:t xml:space="preserve">Developed and maintained a robust e-commerce cloud platform, enhancing</w:t>
+      </w:r>
+      <w:r>
+        <w:t xml:space="preserve"> </w:t>
+      </w:r>
+      <w:r>
+        <w:t xml:space="preserve">user experience and performance.</w:t>
+      </w:r>
+    </w:p>
+    <w:p>
+      <w:pPr>
+        <w:pStyle w:val="Compact"/>
+        <w:numPr>
+          <w:ilvl w:val="0"/>
+          <w:numId w:val="1008"/>
+        </w:numPr>
+      </w:pPr>
+      <w:r>
+        <w:t xml:space="preserve">Utilized PHP 5 to build dynamic front-end interfaces from design mocks,</w:t>
+      </w:r>
+      <w:r>
+        <w:t xml:space="preserve"> </w:t>
+      </w:r>
+      <w:r>
+        <w:t xml:space="preserve">ensuring seamless functionality.</w:t>
+      </w:r>
+    </w:p>
+    <w:p>
+      <w:pPr>
+        <w:pStyle w:val="Compact"/>
+        <w:numPr>
+          <w:ilvl w:val="0"/>
+          <w:numId w:val="1008"/>
+        </w:numPr>
+      </w:pPr>
+      <w:r>
+        <w:t xml:space="preserve">Implemented Test Driven Development (TDD) practices, improving code</w:t>
+      </w:r>
+      <w:r>
+        <w:t xml:space="preserve"> </w:t>
+      </w:r>
+      <w:r>
+        <w:t xml:space="preserve">quality and reducing bugs by 30%.</w:t>
+      </w:r>
+    </w:p>
+    <w:p>
+      <w:pPr>
+        <w:pStyle w:val="Compact"/>
+        <w:numPr>
+          <w:ilvl w:val="0"/>
+          <w:numId w:val="1008"/>
+        </w:numPr>
+      </w:pPr>
+      <w:r>
+        <w:t xml:space="preserve">Collaborated closely with the Director of Engineering to align technical</w:t>
+      </w:r>
+      <w:r>
+        <w:t xml:space="preserve"> </w:t>
+      </w:r>
+      <w:r>
+        <w:t xml:space="preserve">solutions with business objectives.</w:t>
+      </w:r>
+    </w:p>
+    <w:bookmarkEnd w:id="29"/>
+    <w:bookmarkStart w:id="30" w:name="yahoo-sunnyvale-california-united-states"/>
+    <w:p>
+      <w:pPr>
+        <w:pStyle w:val="Heading3"/>
+      </w:pPr>
+      <w:r>
+        <w:t xml:space="preserve">Yahoo | Sunnyvale, California, United States</w:t>
+      </w:r>
+    </w:p>
+    <w:p>
+      <w:pPr>
+        <w:pStyle w:val="FirstParagraph"/>
+      </w:pPr>
+      <w:r>
+        <w:t xml:space="preserve">Prototyper (Jan 2010 – Dec 2010)</w:t>
+      </w:r>
+    </w:p>
+    <w:p>
+      <w:pPr>
+        <w:pStyle w:val="Compact"/>
+        <w:numPr>
+          <w:ilvl w:val="0"/>
+          <w:numId w:val="1009"/>
+        </w:numPr>
+      </w:pPr>
+      <w:r>
+        <w:t xml:space="preserve">Collaborated with the Yahoo design team to prototype innovative features,</w:t>
+      </w:r>
+      <w:r>
+        <w:t xml:space="preserve"> </w:t>
+      </w:r>
+      <w:r>
+        <w:t xml:space="preserve">enhancing user experience.</w:t>
+      </w:r>
+    </w:p>
+    <w:p>
+      <w:pPr>
+        <w:pStyle w:val="Compact"/>
+        <w:numPr>
+          <w:ilvl w:val="0"/>
+          <w:numId w:val="1009"/>
+        </w:numPr>
+      </w:pPr>
+      <w:r>
+        <w:t xml:space="preserve">Utilized jQuery to develop responsive prototypes for modern browsers,</w:t>
+      </w:r>
+      <w:r>
+        <w:t xml:space="preserve"> </w:t>
+      </w:r>
+      <w:r>
+        <w:t xml:space="preserve">ensuring seamless functionality.</w:t>
+      </w:r>
+    </w:p>
+    <w:p>
+      <w:pPr>
+        <w:pStyle w:val="Compact"/>
+        <w:numPr>
+          <w:ilvl w:val="0"/>
+          <w:numId w:val="1009"/>
+        </w:numPr>
+      </w:pPr>
+      <w:r>
+        <w:t xml:space="preserve">Mocked and fetched data from REST APIs to simulate real-world scenarios,</w:t>
+      </w:r>
+      <w:r>
+        <w:t xml:space="preserve"> </w:t>
+      </w:r>
+      <w:r>
+        <w:t xml:space="preserve">facilitating effective design testing.</w:t>
+      </w:r>
+    </w:p>
+    <w:bookmarkEnd w:id="30"/>
+    <w:bookmarkStart w:id="31" w:name="paypal-san-jose-california-united-states"/>
+    <w:p>
+      <w:pPr>
+        <w:pStyle w:val="Heading3"/>
+      </w:pPr>
+      <w:r>
+        <w:t xml:space="preserve">PayPal | San Jose, California, United States</w:t>
+      </w:r>
+    </w:p>
+    <w:p>
+      <w:pPr>
+        <w:pStyle w:val="FirstParagraph"/>
+      </w:pPr>
+      <w:r>
+        <w:t xml:space="preserve">Senior Web Developer (Oct 2003 - June 2006)</w:t>
+      </w:r>
+    </w:p>
+    <w:p>
+      <w:pPr>
+        <w:pStyle w:val="Compact"/>
+        <w:numPr>
+          <w:ilvl w:val="0"/>
+          <w:numId w:val="1010"/>
+        </w:numPr>
+      </w:pPr>
+      <w:r>
+        <w:t xml:space="preserve">Developed and implemented the XML Presentation Tier for PayPal’s web</w:t>
+      </w:r>
+      <w:r>
+        <w:t xml:space="preserve"> </w:t>
+      </w:r>
+      <w:r>
+        <w:t xml:space="preserve">architecture team, enhancing user experience.</w:t>
+      </w:r>
+    </w:p>
+    <w:p>
+      <w:pPr>
+        <w:pStyle w:val="Compact"/>
+        <w:numPr>
+          <w:ilvl w:val="0"/>
+          <w:numId w:val="1010"/>
+        </w:numPr>
+      </w:pPr>
+      <w:r>
+        <w:t xml:space="preserve">Utilized Perl programming to streamline data processing, resulting in</w:t>
+      </w:r>
+      <w:r>
+        <w:t xml:space="preserve"> </w:t>
+      </w:r>
+      <w:r>
+        <w:t xml:space="preserve">improved system efficiency.</w:t>
+      </w:r>
+    </w:p>
+    <w:p>
+      <w:pPr>
+        <w:pStyle w:val="Compact"/>
+        <w:numPr>
+          <w:ilvl w:val="0"/>
+          <w:numId w:val="1010"/>
+        </w:numPr>
+      </w:pPr>
+      <w:r>
+        <w:t xml:space="preserve">Collaborated closely with the Director of Engineering to align technical</w:t>
+      </w:r>
+      <w:r>
+        <w:t xml:space="preserve"> </w:t>
+      </w:r>
+      <w:r>
+        <w:t xml:space="preserve">solutions with business objectives.</w:t>
       </w:r>
     </w:p>
     <w:p>
@@ -586,9 +1062,9 @@
         </w:pict>
       </w:r>
     </w:p>
-    <w:bookmarkEnd w:id="28"/>
-    <w:bookmarkEnd w:id="29"/>
-    <w:bookmarkStart w:id="30" w:name="selected-projects"/>
+    <w:bookmarkEnd w:id="31"/>
+    <w:bookmarkEnd w:id="32"/>
+    <w:bookmarkStart w:id="33" w:name="selected-projects"/>
     <w:p>
       <w:pPr>
         <w:pStyle w:val="Heading2"/>
@@ -602,7 +1078,7 @@
         <w:pStyle w:val="Compact"/>
         <w:numPr>
           <w:ilvl w:val="0"/>
-          <w:numId w:val="1004"/>
+          <w:numId w:val="1011"/>
         </w:numPr>
       </w:pPr>
       <w:r>
@@ -617,11 +1093,11 @@
         <w:pStyle w:val="Compact"/>
         <w:numPr>
           <w:ilvl w:val="0"/>
-          <w:numId w:val="1004"/>
-        </w:numPr>
-      </w:pPr>
-      <w:r>
-        <w:t xml:space="preserve">FastestEngineer — Premium SaaS boilerplate built on Svelte and Primate.js.</w:t>
+          <w:numId w:val="1011"/>
+        </w:numPr>
+      </w:pPr>
+      <w:r>
+        <w:t xml:space="preserve">My GitHub — Personal account with AI experiments and JS projects: https://github.com/ralyodio</w:t>
       </w:r>
       <w:r>
         <w:br/>
@@ -632,22 +1108,7 @@
         <w:pStyle w:val="Compact"/>
         <w:numPr>
           <w:ilvl w:val="0"/>
-          <w:numId w:val="1004"/>
-        </w:numPr>
-      </w:pPr>
-      <w:r>
-        <w:t xml:space="preserve">My GitHub — Personal account with AI experiments and JS projects: https://github.com/ralyodio</w:t>
-      </w:r>
-      <w:r>
-        <w:br/>
-      </w:r>
-    </w:p>
-    <w:p>
-      <w:pPr>
-        <w:pStyle w:val="Compact"/>
-        <w:numPr>
-          <w:ilvl w:val="0"/>
-          <w:numId w:val="1004"/>
+          <w:numId w:val="1011"/>
         </w:numPr>
       </w:pPr>
       <w:r>
@@ -661,8 +1122,8 @@
         </w:pict>
       </w:r>
     </w:p>
-    <w:bookmarkEnd w:id="30"/>
-    <w:bookmarkStart w:id="31" w:name="education"/>
+    <w:bookmarkEnd w:id="33"/>
+    <w:bookmarkStart w:id="34" w:name="education"/>
     <w:p>
       <w:pPr>
         <w:pStyle w:val="Heading2"/>
@@ -686,8 +1147,8 @@
         </w:pict>
       </w:r>
     </w:p>
-    <w:bookmarkEnd w:id="31"/>
-    <w:bookmarkStart w:id="32" w:name="additional-highlights"/>
+    <w:bookmarkEnd w:id="34"/>
+    <w:bookmarkStart w:id="35" w:name="additional-highlights"/>
     <w:p>
       <w:pPr>
         <w:pStyle w:val="Heading2"/>
@@ -701,7 +1162,7 @@
         <w:pStyle w:val="Compact"/>
         <w:numPr>
           <w:ilvl w:val="0"/>
-          <w:numId w:val="1005"/>
+          <w:numId w:val="1012"/>
         </w:numPr>
       </w:pPr>
       <w:r>
@@ -716,7 +1177,7 @@
         <w:pStyle w:val="Compact"/>
         <w:numPr>
           <w:ilvl w:val="0"/>
-          <w:numId w:val="1005"/>
+          <w:numId w:val="1012"/>
         </w:numPr>
       </w:pPr>
       <w:r>
@@ -731,30 +1192,15 @@
         <w:pStyle w:val="Compact"/>
         <w:numPr>
           <w:ilvl w:val="0"/>
-          <w:numId w:val="1005"/>
+          <w:numId w:val="1012"/>
         </w:numPr>
       </w:pPr>
       <w:r>
         <w:t xml:space="preserve">Remote‑first: Strong async communication, agile delivery, and documentation practices across distributed teams.</w:t>
       </w:r>
     </w:p>
-    <w:p>
-      <w:r>
-        <w:pict>
-          <v:rect style="width:0;height:1.5pt" o:hralign="center" o:hrstd="t" o:hr="t"/>
-        </w:pict>
-      </w:r>
-    </w:p>
-    <w:p>
-      <w:pPr>
-        <w:pStyle w:val="FirstParagraph"/>
-      </w:pPr>
-      <w:r>
-        <w:t xml:space="preserve">Last updated: August 2025</w:t>
-      </w:r>
-    </w:p>
-    <w:bookmarkEnd w:id="32"/>
-    <w:bookmarkEnd w:id="33"/>
+    <w:bookmarkEnd w:id="35"/>
+    <w:bookmarkEnd w:id="36"/>
     <w:sectPr/>
   </w:body>
 </w:document>
@@ -953,6 +1399,27 @@
     <w:abstractNumId w:val="991"/>
   </w:num>
   <w:num w:numId="1005">
+    <w:abstractNumId w:val="991"/>
+  </w:num>
+  <w:num w:numId="1006">
+    <w:abstractNumId w:val="991"/>
+  </w:num>
+  <w:num w:numId="1007">
+    <w:abstractNumId w:val="991"/>
+  </w:num>
+  <w:num w:numId="1008">
+    <w:abstractNumId w:val="991"/>
+  </w:num>
+  <w:num w:numId="1009">
+    <w:abstractNumId w:val="991"/>
+  </w:num>
+  <w:num w:numId="1010">
+    <w:abstractNumId w:val="991"/>
+  </w:num>
+  <w:num w:numId="1011">
+    <w:abstractNumId w:val="991"/>
+  </w:num>
+  <w:num w:numId="1012">
     <w:abstractNumId w:val="991"/>
   </w:num>
 </w:numbering>

</xml_diff>

<commit_message>
docs: update resume with latest experience and skills
</commit_message>
<xml_diff>
--- a/anthony.ettinger.resume.docx
+++ b/anthony.ettinger.resume.docx
@@ -2,7 +2,33 @@
 <file path=word/document.xml><?xml version="1.0" encoding="utf-8"?>
 <w:document xmlns:w="http://schemas.openxmlformats.org/wordprocessingml/2006/main" xmlns:m="http://schemas.openxmlformats.org/officeDocument/2006/math" xmlns:r="http://schemas.openxmlformats.org/officeDocument/2006/relationships" xmlns:o="urn:schemas-microsoft-com:office:office" xmlns:v="urn:schemas-microsoft-com:vml" xmlns:w10="urn:schemas-microsoft-com:office:word" xmlns:a="http://schemas.openxmlformats.org/drawingml/2006/main" xmlns:pic="http://schemas.openxmlformats.org/drawingml/2006/picture" xmlns:wp="http://schemas.openxmlformats.org/drawingml/2006/wordprocessingDrawing">
   <w:body>
-    <w:bookmarkStart w:id="36" w:name="anthony-ettinger"/>
+    <w:p>
+      <w:pPr>
+        <w:pStyle w:val="Title"/>
+      </w:pPr>
+      <w:r>
+        <w:t xml:space="preserve">Anthony</w:t>
+      </w:r>
+      <w:r>
+        <w:t xml:space="preserve"> </w:t>
+      </w:r>
+      <w:r>
+        <w:t xml:space="preserve">Ettinger</w:t>
+      </w:r>
+      <w:r>
+        <w:t xml:space="preserve"> </w:t>
+      </w:r>
+      <w:r>
+        <w:t xml:space="preserve">-</w:t>
+      </w:r>
+      <w:r>
+        <w:t xml:space="preserve"> </w:t>
+      </w:r>
+      <w:r>
+        <w:t xml:space="preserve">Resume</w:t>
+      </w:r>
+    </w:p>
+    <w:bookmarkStart w:id="23" w:name="anthony-ettinger"/>
     <w:p>
       <w:pPr>
         <w:pStyle w:val="Heading1"/>
@@ -13,70 +39,46 @@
     </w:p>
     <w:p>
       <w:pPr>
-        <w:pStyle w:val="Compact"/>
-        <w:numPr>
-          <w:ilvl w:val="0"/>
-          <w:numId w:val="1001"/>
-        </w:numPr>
-      </w:pPr>
-      <w:r>
-        <w:rPr>
-          <w:b/>
-          <w:bCs/>
-        </w:rPr>
-        <w:t xml:space="preserve">Email</w:t>
-      </w:r>
-      <w:r>
-        <w:t xml:space="preserve">: ettinger@gmail.com</w:t>
-      </w:r>
-      <w:r>
-        <w:br/>
-      </w:r>
-    </w:p>
-    <w:p>
-      <w:pPr>
-        <w:pStyle w:val="Compact"/>
-        <w:numPr>
-          <w:ilvl w:val="0"/>
-          <w:numId w:val="1001"/>
-        </w:numPr>
-      </w:pPr>
-      <w:r>
-        <w:rPr>
-          <w:b/>
-          <w:bCs/>
-        </w:rPr>
-        <w:t xml:space="preserve">Phone</w:t>
-      </w:r>
-      <w:r>
-        <w:t xml:space="preserve">: +1 (408) 656-2473</w:t>
-      </w:r>
-      <w:r>
-        <w:br/>
-      </w:r>
-    </w:p>
-    <w:p>
-      <w:pPr>
-        <w:pStyle w:val="Compact"/>
-        <w:numPr>
-          <w:ilvl w:val="0"/>
-          <w:numId w:val="1001"/>
-        </w:numPr>
-      </w:pPr>
-      <w:r>
-        <w:rPr>
-          <w:b/>
-          <w:bCs/>
-        </w:rPr>
-        <w:t xml:space="preserve">GitHub</w:t>
-      </w:r>
-      <w:r>
-        <w:t xml:space="preserve">:</w:t>
+        <w:pStyle w:val="FirstParagraph"/>
+      </w:pPr>
+      <w:r>
+        <w:t xml:space="preserve">Profullstack empowers businesses by delivering scalable, blockchain-focused front-end solutions, leveraging over 7 years of expertise in JavaScript, Vue, and REST API development</w:t>
+      </w:r>
+    </w:p>
+    <w:p>
+      <w:pPr>
+        <w:pStyle w:val="BodyText"/>
+      </w:pPr>
+      <w:r>
+        <w:t xml:space="preserve">📧</w:t>
       </w:r>
       <w:r>
         <w:t xml:space="preserve"> </w:t>
       </w:r>
       <w:hyperlink r:id="rId20">
+        <w:r>
+          <w:rPr>
+            <w:rStyle w:val="Hyperlink"/>
+          </w:rPr>
+          <w:t xml:space="preserve">ettinger@gmail.com</w:t>
+        </w:r>
+      </w:hyperlink>
+      <w:r>
+        <w:t xml:space="preserve"> </w:t>
+      </w:r>
+      <w:r>
+        <w:t xml:space="preserve">📞 +1 (408) 656-2473</w:t>
+      </w:r>
+      <w:r>
+        <w:t xml:space="preserve"> </w:t>
+      </w:r>
+      <w:r>
+        <w:t xml:space="preserve">🔗</w:t>
+      </w:r>
+      <w:r>
+        <w:t xml:space="preserve"> </w:t>
+      </w:r>
+      <w:hyperlink r:id="rId21">
         <w:r>
           <w:rPr>
             <w:rStyle w:val="Hyperlink"/>
@@ -85,31 +87,15 @@
         </w:r>
       </w:hyperlink>
       <w:r>
-        <w:br/>
-      </w:r>
-    </w:p>
-    <w:p>
-      <w:pPr>
-        <w:pStyle w:val="Compact"/>
-        <w:numPr>
-          <w:ilvl w:val="0"/>
-          <w:numId w:val="1001"/>
-        </w:numPr>
-      </w:pPr>
-      <w:r>
-        <w:rPr>
-          <w:b/>
-          <w:bCs/>
-        </w:rPr>
-        <w:t xml:space="preserve">LinkedIn</w:t>
-      </w:r>
-      <w:r>
-        <w:t xml:space="preserve">:</w:t>
-      </w:r>
-      <w:r>
-        <w:t xml:space="preserve"> </w:t>
-      </w:r>
-      <w:hyperlink r:id="rId21">
+        <w:t xml:space="preserve"> </w:t>
+      </w:r>
+      <w:r>
+        <w:t xml:space="preserve">💼</w:t>
+      </w:r>
+      <w:r>
+        <w:t xml:space="preserve"> </w:t>
+      </w:r>
+      <w:hyperlink r:id="rId22">
         <w:r>
           <w:rPr>
             <w:rStyle w:val="Hyperlink"/>
@@ -118,7 +104,328 @@
         </w:r>
       </w:hyperlink>
       <w:r>
-        <w:br/>
+        <w:t xml:space="preserve"> </w:t>
+      </w:r>
+      <w:r>
+        <w:t xml:space="preserve">📍 Los Gatos, CA USA (US Citizen, Native English)</w:t>
+      </w:r>
+    </w:p>
+    <w:bookmarkEnd w:id="23"/>
+    <w:bookmarkStart w:id="24" w:name="areas-of-expertise"/>
+    <w:p>
+      <w:pPr>
+        <w:pStyle w:val="Heading2"/>
+      </w:pPr>
+      <w:r>
+        <w:t xml:space="preserve">Areas of Expertise</w:t>
+      </w:r>
+    </w:p>
+    <w:p>
+      <w:pPr>
+        <w:pStyle w:val="FirstParagraph"/>
+      </w:pPr>
+      <w:r>
+        <w:t xml:space="preserve">AI‑augmented development and prompt engineering for code generation, refactoring, and reviews</w:t>
+      </w:r>
+      <w:r>
+        <w:t xml:space="preserve"> </w:t>
+      </w:r>
+      <w:r>
+        <w:t xml:space="preserve">RESTful API design, microservices integration, and cross‑platform web/mobile delivery</w:t>
+      </w:r>
+      <w:r>
+        <w:t xml:space="preserve"> </w:t>
+      </w:r>
+      <w:r>
+        <w:t xml:space="preserve">Front‑end architecture with Svelte/SvelteKit, React, and vanilla JS/CSS</w:t>
+      </w:r>
+      <w:r>
+        <w:t xml:space="preserve"> </w:t>
+      </w:r>
+      <w:r>
+        <w:t xml:space="preserve">Back‑end services with Node.js (Express/Fastify), authentication, and data modeling</w:t>
+      </w:r>
+      <w:r>
+        <w:t xml:space="preserve"> </w:t>
+      </w:r>
+      <w:r>
+        <w:t xml:space="preserve">DevOps (Docker, GitHub Actions), cloud deployments, and automated CI/CD pipelines</w:t>
+      </w:r>
+      <w:r>
+        <w:t xml:space="preserve"> </w:t>
+      </w:r>
+      <w:r>
+        <w:t xml:space="preserve">roadmap definition</w:t>
+      </w:r>
+      <w:r>
+        <w:t xml:space="preserve"> </w:t>
+      </w:r>
+      <w:r>
+        <w:t xml:space="preserve">mentoring</w:t>
+      </w:r>
+      <w:r>
+        <w:t xml:space="preserve"> </w:t>
+      </w:r>
+      <w:r>
+        <w:t xml:space="preserve">code quality</w:t>
+      </w:r>
+      <w:r>
+        <w:t xml:space="preserve"> </w:t>
+      </w:r>
+      <w:r>
+        <w:t xml:space="preserve">and standards</w:t>
+      </w:r>
+    </w:p>
+    <w:bookmarkEnd w:id="24"/>
+    <w:bookmarkStart w:id="25" w:name="technical-skills"/>
+    <w:p>
+      <w:pPr>
+        <w:pStyle w:val="Heading2"/>
+      </w:pPr>
+      <w:r>
+        <w:t xml:space="preserve">Technical Skills</w:t>
+      </w:r>
+    </w:p>
+    <w:p>
+      <w:pPr>
+        <w:pStyle w:val="FirstParagraph"/>
+      </w:pPr>
+      <w:r>
+        <w:t xml:space="preserve">JavaScript/Node.js</w:t>
+      </w:r>
+      <w:r>
+        <w:t xml:space="preserve"> </w:t>
+      </w:r>
+      <w:r>
+        <w:t xml:space="preserve">HTML</w:t>
+      </w:r>
+      <w:r>
+        <w:t xml:space="preserve"> </w:t>
+      </w:r>
+      <w:r>
+        <w:t xml:space="preserve">CSS</w:t>
+      </w:r>
+      <w:r>
+        <w:t xml:space="preserve"> </w:t>
+      </w:r>
+      <w:r>
+        <w:t xml:space="preserve">Svelte/SvelteKit</w:t>
+      </w:r>
+      <w:r>
+        <w:t xml:space="preserve"> </w:t>
+      </w:r>
+      <w:r>
+        <w:t xml:space="preserve">React</w:t>
+      </w:r>
+      <w:r>
+        <w:t xml:space="preserve"> </w:t>
+      </w:r>
+      <w:r>
+        <w:t xml:space="preserve">vanilla JS</w:t>
+      </w:r>
+      <w:r>
+        <w:t xml:space="preserve"> </w:t>
+      </w:r>
+      <w:r>
+        <w:t xml:space="preserve">accessibility (a11y)</w:t>
+      </w:r>
+      <w:r>
+        <w:t xml:space="preserve"> </w:t>
+      </w:r>
+      <w:r>
+        <w:t xml:space="preserve">Express</w:t>
+      </w:r>
+      <w:r>
+        <w:t xml:space="preserve"> </w:t>
+      </w:r>
+      <w:r>
+        <w:t xml:space="preserve">Fastify</w:t>
+      </w:r>
+      <w:r>
+        <w:t xml:space="preserve"> </w:t>
+      </w:r>
+      <w:r>
+        <w:t xml:space="preserve">REST APIs</w:t>
+      </w:r>
+      <w:r>
+        <w:t xml:space="preserve"> </w:t>
+      </w:r>
+      <w:r>
+        <w:t xml:space="preserve">Webhooks</w:t>
+      </w:r>
+      <w:r>
+        <w:t xml:space="preserve"> </w:t>
+      </w:r>
+      <w:r>
+        <w:t xml:space="preserve">MongoDB</w:t>
+      </w:r>
+      <w:r>
+        <w:t xml:space="preserve"> </w:t>
+      </w:r>
+      <w:r>
+        <w:t xml:space="preserve">PostgreSQL</w:t>
+      </w:r>
+      <w:r>
+        <w:t xml:space="preserve"> </w:t>
+      </w:r>
+      <w:r>
+        <w:t xml:space="preserve">Supabase</w:t>
+      </w:r>
+      <w:r>
+        <w:t xml:space="preserve"> </w:t>
+      </w:r>
+      <w:r>
+        <w:t xml:space="preserve">JSON/CSV pipelines</w:t>
+      </w:r>
+      <w:r>
+        <w:t xml:space="preserve"> </w:t>
+      </w:r>
+      <w:r>
+        <w:t xml:space="preserve">Docker</w:t>
+      </w:r>
+      <w:r>
+        <w:t xml:space="preserve"> </w:t>
+      </w:r>
+      <w:r>
+        <w:t xml:space="preserve">GitHub Actions</w:t>
+      </w:r>
+      <w:r>
+        <w:t xml:space="preserve"> </w:t>
+      </w:r>
+      <w:r>
+        <w:t xml:space="preserve">Ubuntu</w:t>
+      </w:r>
+      <w:r>
+        <w:t xml:space="preserve"> </w:t>
+      </w:r>
+      <w:r>
+        <w:t xml:space="preserve">NGINX</w:t>
+      </w:r>
+      <w:r>
+        <w:t xml:space="preserve"> </w:t>
+      </w:r>
+      <w:r>
+        <w:t xml:space="preserve">pm2</w:t>
+      </w:r>
+      <w:r>
+        <w:t xml:space="preserve"> </w:t>
+      </w:r>
+      <w:r>
+        <w:t xml:space="preserve">Chai</w:t>
+      </w:r>
+      <w:r>
+        <w:t xml:space="preserve"> </w:t>
+      </w:r>
+      <w:r>
+        <w:t xml:space="preserve">Karma</w:t>
+      </w:r>
+      <w:r>
+        <w:t xml:space="preserve"> </w:t>
+      </w:r>
+      <w:r>
+        <w:t xml:space="preserve">Protractor; component patterns; E2E/testable UIs</w:t>
+      </w:r>
+      <w:r>
+        <w:t xml:space="preserve"> </w:t>
+      </w:r>
+      <w:r>
+        <w:t xml:space="preserve">Polygon</w:t>
+      </w:r>
+      <w:r>
+        <w:t xml:space="preserve"> </w:t>
+      </w:r>
+      <w:r>
+        <w:t xml:space="preserve">Ethers.js/web3</w:t>
+      </w:r>
+      <w:r>
+        <w:t xml:space="preserve"> </w:t>
+      </w:r>
+      <w:r>
+        <w:t xml:space="preserve">NFT utilities</w:t>
+      </w:r>
+      <w:r>
+        <w:t xml:space="preserve"> </w:t>
+      </w:r>
+      <w:r>
+        <w:t xml:space="preserve">wallet integrations</w:t>
+      </w:r>
+      <w:r>
+        <w:t xml:space="preserve"> </w:t>
+      </w:r>
+      <w:r>
+        <w:t xml:space="preserve">Cursor</w:t>
+      </w:r>
+      <w:r>
+        <w:t xml:space="preserve"> </w:t>
+      </w:r>
+      <w:r>
+        <w:t xml:space="preserve">GitHub Copilot</w:t>
+      </w:r>
+      <w:r>
+        <w:t xml:space="preserve"> </w:t>
+      </w:r>
+      <w:r>
+        <w:t xml:space="preserve">ChatGPT (code generation</w:t>
+      </w:r>
+      <w:r>
+        <w:t xml:space="preserve"> </w:t>
+      </w:r>
+      <w:r>
+        <w:t xml:space="preserve">review</w:t>
+      </w:r>
+      <w:r>
+        <w:t xml:space="preserve"> </w:t>
+      </w:r>
+      <w:r>
+        <w:t xml:space="preserve">and troubleshooting)</w:t>
+      </w:r>
+    </w:p>
+    <w:bookmarkEnd w:id="25"/>
+    <w:bookmarkStart w:id="26" w:name="work-experience"/>
+    <w:p>
+      <w:pPr>
+        <w:pStyle w:val="Heading2"/>
+      </w:pPr>
+      <w:r>
+        <w:t xml:space="preserve">Work Experience</w:t>
+      </w:r>
+    </w:p>
+    <w:p>
+      <w:pPr>
+        <w:pStyle w:val="FirstParagraph"/>
+      </w:pPr>
+      <w:r>
+        <w:t xml:space="preserve">Founder, Independent Contractor</w:t>
+      </w:r>
+    </w:p>
+    <w:p>
+      <w:pPr>
+        <w:pStyle w:val="BodyText"/>
+      </w:pPr>
+      <w:r>
+        <w:t xml:space="preserve">Profullstack, Inc.</w:t>
+      </w:r>
+    </w:p>
+    <w:p>
+      <w:pPr>
+        <w:pStyle w:val="BodyText"/>
+      </w:pPr>
+      <w:r>
+        <w:t xml:space="preserve">📅 Mar 2018 – Present</w:t>
+      </w:r>
+      <w:r>
+        <w:t xml:space="preserve"> </w:t>
+      </w:r>
+      <w:r>
+        <w:t xml:space="preserve">📍 Remote</w:t>
+      </w:r>
+    </w:p>
+    <w:p>
+      <w:pPr>
+        <w:pStyle w:val="BodyText"/>
+      </w:pPr>
+      <w:r>
+        <w:t xml:space="preserve">Consulted on JavaScript projects and REST APIs, focusing on blockchain front-end development. and imusify.com. travel solutions. driving community engagement.</w:t>
       </w:r>
     </w:p>
     <w:p>
@@ -130,23 +437,31 @@
         </w:numPr>
       </w:pPr>
       <w:r>
-        <w:rPr>
-          <w:b/>
-          <w:bCs/>
-        </w:rPr>
-        <w:t xml:space="preserve">Location</w:t>
-      </w:r>
-      <w:r>
-        <w:t xml:space="preserve">: Los Gatos, CA USA (US Citizen, Native English)</w:t>
-      </w:r>
-    </w:p>
-    <w:bookmarkStart w:id="22" w:name="professional-summary"/>
-    <w:p>
-      <w:pPr>
-        <w:pStyle w:val="Heading2"/>
-      </w:pPr>
-      <w:r>
-        <w:t xml:space="preserve">Professional Summary</w:t>
+        <w:t xml:space="preserve">Developed user interfaces for innovative applications like Oblivion software</w:t>
+      </w:r>
+    </w:p>
+    <w:p>
+      <w:pPr>
+        <w:pStyle w:val="Compact"/>
+        <w:numPr>
+          <w:ilvl w:val="0"/>
+          <w:numId w:val="1001"/>
+        </w:numPr>
+      </w:pPr>
+      <w:r>
+        <w:t xml:space="preserve">Co-founded and served as CTO for Avenasea.com, enhancing corporate</w:t>
+      </w:r>
+    </w:p>
+    <w:p>
+      <w:pPr>
+        <w:pStyle w:val="Compact"/>
+        <w:numPr>
+          <w:ilvl w:val="0"/>
+          <w:numId w:val="1001"/>
+        </w:numPr>
+      </w:pPr>
+      <w:r>
+        <w:t xml:space="preserve">Led the creation of an NFT project, husko.money, on the Polygon mainnet,</w:t>
       </w:r>
     </w:p>
     <w:p>
@@ -154,110 +469,37 @@
         <w:pStyle w:val="FirstParagraph"/>
       </w:pPr>
       <w:r>
-        <w:t xml:space="preserve">Profullstack empowers businesses by delivering scalable,</w:t>
-      </w:r>
-      <w:r>
-        <w:t xml:space="preserve"> </w:t>
-      </w:r>
-      <w:r>
-        <w:t xml:space="preserve">blockchain-focused front-end solutions, leveraging over 7 years</w:t>
-      </w:r>
-      <w:r>
-        <w:t xml:space="preserve"> </w:t>
-      </w:r>
-      <w:r>
-        <w:t xml:space="preserve">of expertise in JavaScript, Vue, and REST API development.</w:t>
-      </w:r>
-      <w:r>
-        <w:t xml:space="preserve"> </w:t>
-      </w:r>
-      <w:r>
-        <w:t xml:space="preserve">Contributions include creating intuitive user interfaces for blockchain-</w:t>
-      </w:r>
-      <w:r>
-        <w:t xml:space="preserve"> </w:t>
-      </w:r>
-      <w:r>
-        <w:t xml:space="preserve">based applications, such as a productivity platform on the Dfinity</w:t>
-      </w:r>
-      <w:r>
-        <w:t xml:space="preserve"> </w:t>
-      </w:r>
-      <w:r>
-        <w:t xml:space="preserve">Internet Computer and a decentralized music platform. Recent work</w:t>
-      </w:r>
-      <w:r>
-        <w:t xml:space="preserve"> </w:t>
-      </w:r>
-      <w:r>
-        <w:t xml:space="preserve">incorporates Vue3, Strapi, and Docker-based CI/CD pipelines to</w:t>
-      </w:r>
-      <w:r>
-        <w:t xml:space="preserve"> </w:t>
-      </w:r>
-      <w:r>
-        <w:t xml:space="preserve">streamline deployment processes.</w:t>
-      </w:r>
-    </w:p>
-    <w:p>
-      <w:pPr>
-        <w:pStyle w:val="BodyText"/>
-      </w:pPr>
-      <w:r>
-        <w:t xml:space="preserve">Skatespot Inc. benefits from cutting-edge technological architecture</w:t>
-      </w:r>
-      <w:r>
-        <w:t xml:space="preserve"> </w:t>
-      </w:r>
-      <w:r>
-        <w:t xml:space="preserve">designed to support its skate park social platform. The focus remains</w:t>
-      </w:r>
-      <w:r>
-        <w:t xml:space="preserve"> </w:t>
-      </w:r>
-      <w:r>
-        <w:t xml:space="preserve">on developing peer-to-peer and progressive web applications</w:t>
-      </w:r>
-      <w:r>
-        <w:t xml:space="preserve"> </w:t>
-      </w:r>
-      <w:r>
-        <w:t xml:space="preserve">tailored to users’ needs. Passionate about integrating modern</w:t>
-      </w:r>
-      <w:r>
-        <w:t xml:space="preserve"> </w:t>
-      </w:r>
-      <w:r>
-        <w:t xml:space="preserve">frameworks like Svelte and vanilla CSS to drive innovation in</w:t>
-      </w:r>
-      <w:r>
-        <w:t xml:space="preserve"> </w:t>
-      </w:r>
-      <w:r>
-        <w:t xml:space="preserve">corporate travel and NFT solutions. Dedicated to advancing user-</w:t>
-      </w:r>
-      <w:r>
-        <w:t xml:space="preserve"> </w:t>
-      </w:r>
-      <w:r>
-        <w:t xml:space="preserve">centric development with a collaborative, detail-oriented approach.</w:t>
-      </w:r>
-    </w:p>
-    <w:p>
-      <w:r>
-        <w:pict>
-          <v:rect style="width:0;height:1.5pt" o:hralign="center" o:hrstd="t" o:hr="t"/>
-        </w:pict>
-      </w:r>
-    </w:p>
-    <w:bookmarkEnd w:id="22"/>
-    <w:bookmarkStart w:id="23" w:name="areas-of-expertise"/>
-    <w:p>
-      <w:pPr>
-        <w:pStyle w:val="Heading2"/>
-      </w:pPr>
-      <w:r>
-        <w:t xml:space="preserve">Areas of Expertise</w:t>
+        <w:t xml:space="preserve">Co‑founder, Chief Technology Officer</w:t>
+      </w:r>
+    </w:p>
+    <w:p>
+      <w:pPr>
+        <w:pStyle w:val="BodyText"/>
+      </w:pPr>
+      <w:r>
+        <w:t xml:space="preserve">Skatespot, Inc.</w:t>
+      </w:r>
+    </w:p>
+    <w:p>
+      <w:pPr>
+        <w:pStyle w:val="BodyText"/>
+      </w:pPr>
+      <w:r>
+        <w:t xml:space="preserve">📅 Apr 2021 – Present</w:t>
+      </w:r>
+      <w:r>
+        <w:t xml:space="preserve"> </w:t>
+      </w:r>
+      <w:r>
+        <w:t xml:space="preserve">📍 Equity‑only, part‑time</w:t>
+      </w:r>
+    </w:p>
+    <w:p>
+      <w:pPr>
+        <w:pStyle w:val="BodyText"/>
+      </w:pPr>
+      <w:r>
+        <w:t xml:space="preserve">Spearheaded the development of the technology stack and architecture for Skatespot.com using Deno, TypeScript, and MongoDB. performance and reliability. technology solutions, driving innovation in the skateboarding community.</w:t>
       </w:r>
     </w:p>
     <w:p>
@@ -269,10 +511,7 @@
         </w:numPr>
       </w:pPr>
       <w:r>
-        <w:t xml:space="preserve">AI‑augmented development and prompt engineering for code generation, refactoring, and reviews</w:t>
-      </w:r>
-      <w:r>
-        <w:br/>
+        <w:t xml:space="preserve">Implemented Redis and RabbitMQ for efficient messaging, enhancing system</w:t>
       </w:r>
     </w:p>
     <w:p>
@@ -284,84 +523,45 @@
         </w:numPr>
       </w:pPr>
       <w:r>
-        <w:t xml:space="preserve">RESTful API design, microservices integration, and cross‑platform web/mobile delivery</w:t>
-      </w:r>
-      <w:r>
-        <w:br/>
-      </w:r>
-    </w:p>
-    <w:p>
-      <w:pPr>
-        <w:pStyle w:val="Compact"/>
-        <w:numPr>
-          <w:ilvl w:val="0"/>
-          <w:numId w:val="1002"/>
-        </w:numPr>
-      </w:pPr>
-      <w:r>
-        <w:t xml:space="preserve">Front‑end architecture with Svelte/SvelteKit, React, and vanilla JS/CSS</w:t>
-      </w:r>
-      <w:r>
-        <w:br/>
-      </w:r>
-    </w:p>
-    <w:p>
-      <w:pPr>
-        <w:pStyle w:val="Compact"/>
-        <w:numPr>
-          <w:ilvl w:val="0"/>
-          <w:numId w:val="1002"/>
-        </w:numPr>
-      </w:pPr>
-      <w:r>
-        <w:t xml:space="preserve">Back‑end services with Node.js (Express/Fastify), authentication, and data modeling</w:t>
-      </w:r>
-      <w:r>
-        <w:br/>
-      </w:r>
-    </w:p>
-    <w:p>
-      <w:pPr>
-        <w:pStyle w:val="Compact"/>
-        <w:numPr>
-          <w:ilvl w:val="0"/>
-          <w:numId w:val="1002"/>
-        </w:numPr>
-      </w:pPr>
-      <w:r>
-        <w:t xml:space="preserve">DevOps (Docker, GitHub Actions), cloud deployments, and automated CI/CD pipelines</w:t>
-      </w:r>
-      <w:r>
-        <w:br/>
-      </w:r>
-    </w:p>
-    <w:p>
-      <w:pPr>
-        <w:pStyle w:val="Compact"/>
-        <w:numPr>
-          <w:ilvl w:val="0"/>
-          <w:numId w:val="1002"/>
-        </w:numPr>
-      </w:pPr>
-      <w:r>
-        <w:t xml:space="preserve">Technical leadership: roadmap definition, mentoring, code quality, and standards</w:t>
-      </w:r>
-    </w:p>
-    <w:p>
-      <w:r>
-        <w:pict>
-          <v:rect style="width:0;height:1.5pt" o:hralign="center" o:hrstd="t" o:hr="t"/>
-        </w:pict>
-      </w:r>
-    </w:p>
-    <w:bookmarkEnd w:id="23"/>
-    <w:bookmarkStart w:id="24" w:name="technical-skills"/>
-    <w:p>
-      <w:pPr>
-        <w:pStyle w:val="Heading2"/>
-      </w:pPr>
-      <w:r>
-        <w:t xml:space="preserve">Technical Skills</w:t>
+        <w:t xml:space="preserve">Collaborated with cross-functional teams to ensure seamless integration of</w:t>
+      </w:r>
+    </w:p>
+    <w:p>
+      <w:pPr>
+        <w:pStyle w:val="FirstParagraph"/>
+      </w:pPr>
+      <w:r>
+        <w:t xml:space="preserve">Principal Engineer</w:t>
+      </w:r>
+    </w:p>
+    <w:p>
+      <w:pPr>
+        <w:pStyle w:val="BodyText"/>
+      </w:pPr>
+      <w:r>
+        <w:t xml:space="preserve">Prognos Health, Inc.</w:t>
+      </w:r>
+    </w:p>
+    <w:p>
+      <w:pPr>
+        <w:pStyle w:val="BodyText"/>
+      </w:pPr>
+      <w:r>
+        <w:t xml:space="preserve">📅 Mar 2021 – Jan 2022</w:t>
+      </w:r>
+      <w:r>
+        <w:t xml:space="preserve"> </w:t>
+      </w:r>
+      <w:r>
+        <w:t xml:space="preserve">📍 Remote</w:t>
+      </w:r>
+    </w:p>
+    <w:p>
+      <w:pPr>
+        <w:pStyle w:val="BodyText"/>
+      </w:pPr>
+      <w:r>
+        <w:t xml:space="preserve">Led the development of a new underwriting user interface using Svelte Kit and vanilla CSS, enhancing user experience. diagnosing anonymous patients using public data. healthcare data analytics.</w:t>
       </w:r>
     </w:p>
     <w:p>
@@ -373,10 +573,7 @@
         </w:numPr>
       </w:pPr>
       <w:r>
-        <w:t xml:space="preserve">Languages: JavaScript/Node.js, HTML, CSS</w:t>
-      </w:r>
-      <w:r>
-        <w:br/>
+        <w:t xml:space="preserve">Collaborated with cross-functional teams to integrate AI technology for</w:t>
       </w:r>
     </w:p>
     <w:p>
@@ -388,123 +585,7 @@
         </w:numPr>
       </w:pPr>
       <w:r>
-        <w:t xml:space="preserve">Front‑end: Svelte/SvelteKit, React, vanilla JS, accessibility (a11y)</w:t>
-      </w:r>
-      <w:r>
-        <w:br/>
-      </w:r>
-    </w:p>
-    <w:p>
-      <w:pPr>
-        <w:pStyle w:val="Compact"/>
-        <w:numPr>
-          <w:ilvl w:val="0"/>
-          <w:numId w:val="1003"/>
-        </w:numPr>
-      </w:pPr>
-      <w:r>
-        <w:t xml:space="preserve">Back‑end: Express, Fastify, REST APIs, Webhooks</w:t>
-      </w:r>
-      <w:r>
-        <w:br/>
-      </w:r>
-    </w:p>
-    <w:p>
-      <w:pPr>
-        <w:pStyle w:val="Compact"/>
-        <w:numPr>
-          <w:ilvl w:val="0"/>
-          <w:numId w:val="1003"/>
-        </w:numPr>
-      </w:pPr>
-      <w:r>
-        <w:t xml:space="preserve">Data &amp; Storage: MongoDB, PostgreSQL, Supabase, JSON/CSV pipelines</w:t>
-      </w:r>
-      <w:r>
-        <w:br/>
-      </w:r>
-    </w:p>
-    <w:p>
-      <w:pPr>
-        <w:pStyle w:val="Compact"/>
-        <w:numPr>
-          <w:ilvl w:val="0"/>
-          <w:numId w:val="1003"/>
-        </w:numPr>
-      </w:pPr>
-      <w:r>
-        <w:t xml:space="preserve">Infra/DevOps: Docker, GitHub Actions, Ubuntu, NGINX, pm2</w:t>
-      </w:r>
-      <w:r>
-        <w:br/>
-      </w:r>
-    </w:p>
-    <w:p>
-      <w:pPr>
-        <w:pStyle w:val="Compact"/>
-        <w:numPr>
-          <w:ilvl w:val="0"/>
-          <w:numId w:val="1003"/>
-        </w:numPr>
-      </w:pPr>
-      <w:r>
-        <w:t xml:space="preserve">Testing/Quality: Chai, Karma, Protractor; component patterns; E2E/testable UIs</w:t>
-      </w:r>
-      <w:r>
-        <w:br/>
-      </w:r>
-    </w:p>
-    <w:p>
-      <w:pPr>
-        <w:pStyle w:val="Compact"/>
-        <w:numPr>
-          <w:ilvl w:val="0"/>
-          <w:numId w:val="1003"/>
-        </w:numPr>
-      </w:pPr>
-      <w:r>
-        <w:t xml:space="preserve">Web3: Polygon, Ethers.js/web3, NFT utilities, wallet integrations</w:t>
-      </w:r>
-      <w:r>
-        <w:br/>
-      </w:r>
-    </w:p>
-    <w:p>
-      <w:pPr>
-        <w:pStyle w:val="Compact"/>
-        <w:numPr>
-          <w:ilvl w:val="0"/>
-          <w:numId w:val="1003"/>
-        </w:numPr>
-      </w:pPr>
-      <w:r>
-        <w:t xml:space="preserve">AI/LLM Tooling: Cursor, GitHub Copilot, ChatGPT (code generation, review, and troubleshooting)</w:t>
-      </w:r>
-    </w:p>
-    <w:p>
-      <w:r>
-        <w:pict>
-          <v:rect style="width:0;height:1.5pt" o:hralign="center" o:hrstd="t" o:hr="t"/>
-        </w:pict>
-      </w:r>
-    </w:p>
-    <w:bookmarkEnd w:id="24"/>
-    <w:bookmarkStart w:id="32" w:name="work-experience"/>
-    <w:p>
-      <w:pPr>
-        <w:pStyle w:val="Heading2"/>
-      </w:pPr>
-      <w:r>
-        <w:t xml:space="preserve">Work Experience</w:t>
-      </w:r>
-    </w:p>
-    <w:bookmarkStart w:id="25" w:name="profullstack-inc.-remote"/>
-    <w:p>
-      <w:pPr>
-        <w:pStyle w:val="Heading3"/>
-      </w:pPr>
-      <w:r>
-        <w:t xml:space="preserve">Profullstack, Inc. | Remote</w:t>
+        <w:t xml:space="preserve">Contributed to the main product at Prognos Health, driving innovation in</w:t>
       </w:r>
     </w:p>
     <w:p>
@@ -512,7 +593,37 @@
         <w:pStyle w:val="FirstParagraph"/>
       </w:pPr>
       <w:r>
-        <w:t xml:space="preserve">Founder, Independent Contractor (Mar 2018 – Present)</w:t>
+        <w:t xml:space="preserve">Senior Software Engineer</w:t>
+      </w:r>
+    </w:p>
+    <w:p>
+      <w:pPr>
+        <w:pStyle w:val="BodyText"/>
+      </w:pPr>
+      <w:r>
+        <w:t xml:space="preserve">IBM</w:t>
+      </w:r>
+    </w:p>
+    <w:p>
+      <w:pPr>
+        <w:pStyle w:val="BodyText"/>
+      </w:pPr>
+      <w:r>
+        <w:t xml:space="preserve">📅 Nov 2014 – Mar 2018</w:t>
+      </w:r>
+      <w:r>
+        <w:t xml:space="preserve"> </w:t>
+      </w:r>
+      <w:r>
+        <w:t xml:space="preserve">📍 Remote</w:t>
+      </w:r>
+    </w:p>
+    <w:p>
+      <w:pPr>
+        <w:pStyle w:val="BodyText"/>
+      </w:pPr>
+      <w:r>
+        <w:t xml:space="preserve">Developed and implemented key features for API Connect Editor, enhancing user experience and functionality. processes post-acquisition by IBM. quality deliverables. support global users.</w:t>
       </w:r>
     </w:p>
     <w:p>
@@ -524,13 +635,7 @@
         </w:numPr>
       </w:pPr>
       <w:r>
-        <w:t xml:space="preserve">Consulted on JavaScript projects and REST APIs, focusing on blockchain</w:t>
-      </w:r>
-      <w:r>
-        <w:t xml:space="preserve"> </w:t>
-      </w:r>
-      <w:r>
-        <w:t xml:space="preserve">front-end development.</w:t>
+        <w:t xml:space="preserve">Created a robust base application for rewrite, streamlining development</w:t>
       </w:r>
     </w:p>
     <w:p>
@@ -542,13 +647,7 @@
         </w:numPr>
       </w:pPr>
       <w:r>
-        <w:t xml:space="preserve">Developed user interfaces for innovative applications like Oblivion software</w:t>
-      </w:r>
-      <w:r>
-        <w:t xml:space="preserve"> </w:t>
-      </w:r>
-      <w:r>
-        <w:t xml:space="preserve">and imusify.com.</w:t>
+        <w:t xml:space="preserve">Conducted UI testing using Protractor, Karma, and Chai, ensuring high-</w:t>
       </w:r>
     </w:p>
     <w:p>
@@ -560,41 +659,7 @@
         </w:numPr>
       </w:pPr>
       <w:r>
-        <w:t xml:space="preserve">Co-founded and served as CTO for Avenasea.com, enhancing corporate</w:t>
-      </w:r>
-      <w:r>
-        <w:t xml:space="preserve"> </w:t>
-      </w:r>
-      <w:r>
-        <w:t xml:space="preserve">travel solutions.</w:t>
-      </w:r>
-    </w:p>
-    <w:p>
-      <w:pPr>
-        <w:pStyle w:val="Compact"/>
-        <w:numPr>
-          <w:ilvl w:val="0"/>
-          <w:numId w:val="1004"/>
-        </w:numPr>
-      </w:pPr>
-      <w:r>
-        <w:t xml:space="preserve">Led the creation of an NFT project, husko.money, on the Polygon mainnet,</w:t>
-      </w:r>
-      <w:r>
-        <w:t xml:space="preserve"> </w:t>
-      </w:r>
-      <w:r>
-        <w:t xml:space="preserve">driving community engagement.</w:t>
-      </w:r>
-    </w:p>
-    <w:bookmarkEnd w:id="25"/>
-    <w:bookmarkStart w:id="26" w:name="skatespot-inc.-equityonly-parttime"/>
-    <w:p>
-      <w:pPr>
-        <w:pStyle w:val="Heading3"/>
-      </w:pPr>
-      <w:r>
-        <w:t xml:space="preserve">Skatespot, Inc. | Equity‑only, part‑time</w:t>
+        <w:t xml:space="preserve">Integrated internationalization (i18n) and localization (l10n) features to</w:t>
       </w:r>
     </w:p>
     <w:p>
@@ -602,7 +667,37 @@
         <w:pStyle w:val="FirstParagraph"/>
       </w:pPr>
       <w:r>
-        <w:t xml:space="preserve">Co‑founder, Chief Technology Officer (Apr 2021 – Present)</w:t>
+        <w:t xml:space="preserve">Senior Software Engineer</w:t>
+      </w:r>
+    </w:p>
+    <w:p>
+      <w:pPr>
+        <w:pStyle w:val="BodyText"/>
+      </w:pPr>
+      <w:r>
+        <w:t xml:space="preserve">Chegg Inc.</w:t>
+      </w:r>
+    </w:p>
+    <w:p>
+      <w:pPr>
+        <w:pStyle w:val="BodyText"/>
+      </w:pPr>
+      <w:r>
+        <w:t xml:space="preserve">📅 Dec 2010 - Sept 2013</w:t>
+      </w:r>
+      <w:r>
+        <w:t xml:space="preserve"> </w:t>
+      </w:r>
+      <w:r>
+        <w:t xml:space="preserve">📍 Santa Clara, California, United States</w:t>
+      </w:r>
+    </w:p>
+    <w:p>
+      <w:pPr>
+        <w:pStyle w:val="BodyText"/>
+      </w:pPr>
+      <w:r>
+        <w:t xml:space="preserve">Developed and maintained a robust e-commerce cloud platform, enhancing user experience and performance. ensuring seamless functionality. quality and reducing bugs by 30%. solutions with business objectives.</w:t>
       </w:r>
     </w:p>
     <w:p>
@@ -614,13 +709,7 @@
         </w:numPr>
       </w:pPr>
       <w:r>
-        <w:t xml:space="preserve">Spearheaded the development of the technology stack and architecture for</w:t>
-      </w:r>
-      <w:r>
-        <w:t xml:space="preserve"> </w:t>
-      </w:r>
-      <w:r>
-        <w:t xml:space="preserve">Skatespot.com using Deno, TypeScript, and MongoDB.</w:t>
+        <w:t xml:space="preserve">Utilized PHP 5 to build dynamic front-end interfaces from design mocks,</w:t>
       </w:r>
     </w:p>
     <w:p>
@@ -632,13 +721,7 @@
         </w:numPr>
       </w:pPr>
       <w:r>
-        <w:t xml:space="preserve">Implemented Redis and RabbitMQ for efficient messaging, enhancing system</w:t>
-      </w:r>
-      <w:r>
-        <w:t xml:space="preserve"> </w:t>
-      </w:r>
-      <w:r>
-        <w:t xml:space="preserve">performance and reliability.</w:t>
+        <w:t xml:space="preserve">Implemented Test Driven Development (TDD) practices, improving code</w:t>
       </w:r>
     </w:p>
     <w:p>
@@ -650,23 +733,7 @@
         </w:numPr>
       </w:pPr>
       <w:r>
-        <w:t xml:space="preserve">Collaborated with cross-functional teams to ensure seamless integration of</w:t>
-      </w:r>
-      <w:r>
-        <w:t xml:space="preserve"> </w:t>
-      </w:r>
-      <w:r>
-        <w:t xml:space="preserve">technology solutions, driving innovation in the skateboarding community.</w:t>
-      </w:r>
-    </w:p>
-    <w:bookmarkEnd w:id="26"/>
-    <w:bookmarkStart w:id="27" w:name="prognos-health-inc.-remote"/>
-    <w:p>
-      <w:pPr>
-        <w:pStyle w:val="Heading3"/>
-      </w:pPr>
-      <w:r>
-        <w:t xml:space="preserve">Prognos Health, Inc. | Remote</w:t>
+        <w:t xml:space="preserve">Collaborated closely with the Director of Engineering to align technical</w:t>
       </w:r>
     </w:p>
     <w:p>
@@ -674,7 +741,37 @@
         <w:pStyle w:val="FirstParagraph"/>
       </w:pPr>
       <w:r>
-        <w:t xml:space="preserve">Principal Engineer (Mar 2021 – Jan 2022)</w:t>
+        <w:t xml:space="preserve">Prototyper</w:t>
+      </w:r>
+    </w:p>
+    <w:p>
+      <w:pPr>
+        <w:pStyle w:val="BodyText"/>
+      </w:pPr>
+      <w:r>
+        <w:t xml:space="preserve">Yahoo</w:t>
+      </w:r>
+    </w:p>
+    <w:p>
+      <w:pPr>
+        <w:pStyle w:val="BodyText"/>
+      </w:pPr>
+      <w:r>
+        <w:t xml:space="preserve">📅 Jan 2010 – Dec 2010</w:t>
+      </w:r>
+      <w:r>
+        <w:t xml:space="preserve"> </w:t>
+      </w:r>
+      <w:r>
+        <w:t xml:space="preserve">📍 Sunnyvale, California, United States</w:t>
+      </w:r>
+    </w:p>
+    <w:p>
+      <w:pPr>
+        <w:pStyle w:val="BodyText"/>
+      </w:pPr>
+      <w:r>
+        <w:t xml:space="preserve">Collaborated with the Yahoo design team to prototype innovative features, enhancing user experience. ensuring seamless functionality. facilitating effective design testing.</w:t>
       </w:r>
     </w:p>
     <w:p>
@@ -686,13 +783,7 @@
         </w:numPr>
       </w:pPr>
       <w:r>
-        <w:t xml:space="preserve">Led the development of a new underwriting user interface using Svelte Kit</w:t>
-      </w:r>
-      <w:r>
-        <w:t xml:space="preserve"> </w:t>
-      </w:r>
-      <w:r>
-        <w:t xml:space="preserve">and vanilla CSS, enhancing user experience.</w:t>
+        <w:t xml:space="preserve">Utilized jQuery to develop responsive prototypes for modern browsers,</w:t>
       </w:r>
     </w:p>
     <w:p>
@@ -704,41 +795,7 @@
         </w:numPr>
       </w:pPr>
       <w:r>
-        <w:t xml:space="preserve">Collaborated with cross-functional teams to integrate AI technology for</w:t>
-      </w:r>
-      <w:r>
-        <w:t xml:space="preserve"> </w:t>
-      </w:r>
-      <w:r>
-        <w:t xml:space="preserve">diagnosing anonymous patients using public data.</w:t>
-      </w:r>
-    </w:p>
-    <w:p>
-      <w:pPr>
-        <w:pStyle w:val="Compact"/>
-        <w:numPr>
-          <w:ilvl w:val="0"/>
-          <w:numId w:val="1006"/>
-        </w:numPr>
-      </w:pPr>
-      <w:r>
-        <w:t xml:space="preserve">Contributed to the main product at Prognos Health, driving innovation in</w:t>
-      </w:r>
-      <w:r>
-        <w:t xml:space="preserve"> </w:t>
-      </w:r>
-      <w:r>
-        <w:t xml:space="preserve">healthcare data analytics.</w:t>
-      </w:r>
-    </w:p>
-    <w:bookmarkEnd w:id="27"/>
-    <w:bookmarkStart w:id="28" w:name="ibm-remote"/>
-    <w:p>
-      <w:pPr>
-        <w:pStyle w:val="Heading3"/>
-      </w:pPr>
-      <w:r>
-        <w:t xml:space="preserve">IBM | Remote</w:t>
+        <w:t xml:space="preserve">Mocked and fetched data from REST APIs to simulate real-world scenarios,</w:t>
       </w:r>
     </w:p>
     <w:p>
@@ -746,7 +803,37 @@
         <w:pStyle w:val="FirstParagraph"/>
       </w:pPr>
       <w:r>
-        <w:t xml:space="preserve">Senior Software Engineer (Nov 2014 – Mar 2018)</w:t>
+        <w:t xml:space="preserve">Senior Web Developer</w:t>
+      </w:r>
+    </w:p>
+    <w:p>
+      <w:pPr>
+        <w:pStyle w:val="BodyText"/>
+      </w:pPr>
+      <w:r>
+        <w:t xml:space="preserve">PayPal</w:t>
+      </w:r>
+    </w:p>
+    <w:p>
+      <w:pPr>
+        <w:pStyle w:val="BodyText"/>
+      </w:pPr>
+      <w:r>
+        <w:t xml:space="preserve">📅 Oct 2003 - June 2006</w:t>
+      </w:r>
+      <w:r>
+        <w:t xml:space="preserve"> </w:t>
+      </w:r>
+      <w:r>
+        <w:t xml:space="preserve">📍 San Jose, California, United States</w:t>
+      </w:r>
+    </w:p>
+    <w:p>
+      <w:pPr>
+        <w:pStyle w:val="BodyText"/>
+      </w:pPr>
+      <w:r>
+        <w:t xml:space="preserve">Developed and implemented the XML Presentation Tier for PayPal's web architecture team, enhancing user experience. improved system efficiency. solutions with business objectives. ---</w:t>
       </w:r>
     </w:p>
     <w:p>
@@ -758,13 +845,7 @@
         </w:numPr>
       </w:pPr>
       <w:r>
-        <w:t xml:space="preserve">Developed and implemented key features for API Connect Editor, enhancing</w:t>
-      </w:r>
-      <w:r>
-        <w:t xml:space="preserve"> </w:t>
-      </w:r>
-      <w:r>
-        <w:t xml:space="preserve">user experience and functionality.</w:t>
+        <w:t xml:space="preserve">Utilized Perl programming to streamline data processing, resulting in</w:t>
       </w:r>
     </w:p>
     <w:p>
@@ -776,59 +857,101 @@
         </w:numPr>
       </w:pPr>
       <w:r>
-        <w:t xml:space="preserve">Created a robust base application for rewrite, streamlining development</w:t>
-      </w:r>
-      <w:r>
-        <w:t xml:space="preserve"> </w:t>
-      </w:r>
-      <w:r>
-        <w:t xml:space="preserve">processes post-acquisition by IBM.</w:t>
-      </w:r>
-    </w:p>
-    <w:p>
-      <w:pPr>
-        <w:pStyle w:val="Compact"/>
-        <w:numPr>
-          <w:ilvl w:val="0"/>
-          <w:numId w:val="1007"/>
-        </w:numPr>
-      </w:pPr>
-      <w:r>
-        <w:t xml:space="preserve">Conducted UI testing using Protractor, Karma, and Chai, ensuring high-</w:t>
-      </w:r>
-      <w:r>
-        <w:t xml:space="preserve"> </w:t>
-      </w:r>
-      <w:r>
-        <w:t xml:space="preserve">quality deliverables.</w:t>
-      </w:r>
-    </w:p>
-    <w:p>
-      <w:pPr>
-        <w:pStyle w:val="Compact"/>
-        <w:numPr>
-          <w:ilvl w:val="0"/>
-          <w:numId w:val="1007"/>
-        </w:numPr>
-      </w:pPr>
-      <w:r>
-        <w:t xml:space="preserve">Integrated internationalization (i18n) and localization (l10n) features to</w:t>
-      </w:r>
-      <w:r>
-        <w:t xml:space="preserve"> </w:t>
-      </w:r>
-      <w:r>
-        <w:t xml:space="preserve">support global users.</w:t>
+        <w:t xml:space="preserve">Collaborated closely with the Director of Engineering to align technical</w:t>
+      </w:r>
+    </w:p>
+    <w:bookmarkEnd w:id="26"/>
+    <w:bookmarkStart w:id="27" w:name="selected-projects"/>
+    <w:p>
+      <w:pPr>
+        <w:pStyle w:val="Heading2"/>
+      </w:pPr>
+      <w:r>
+        <w:t xml:space="preserve">Selected Projects</w:t>
+      </w:r>
+    </w:p>
+    <w:p>
+      <w:pPr>
+        <w:pStyle w:val="FirstParagraph"/>
+      </w:pPr>
+      <w:r>
+        <w:t xml:space="preserve">Primate.js</w:t>
+      </w:r>
+    </w:p>
+    <w:p>
+      <w:pPr>
+        <w:pStyle w:val="BodyText"/>
+      </w:pPr>
+      <w:r>
+        <w:t xml:space="preserve">Open‑source polymorphic development platform. Role: contributor/advocate.</w:t>
+      </w:r>
+    </w:p>
+    <w:p>
+      <w:pPr>
+        <w:pStyle w:val="BodyText"/>
+      </w:pPr>
+      <w:r>
+        <w:t xml:space="preserve">My GitHub</w:t>
+      </w:r>
+    </w:p>
+    <w:p>
+      <w:pPr>
+        <w:pStyle w:val="BodyText"/>
+      </w:pPr>
+      <w:r>
+        <w:t xml:space="preserve">Personal account with AI experiments and JS projects: https://github.com/ralyodio</w:t>
+      </w:r>
+    </w:p>
+    <w:p>
+      <w:pPr>
+        <w:pStyle w:val="BodyText"/>
+      </w:pPr>
+      <w:r>
+        <w:t xml:space="preserve">Profullstack on GitHub</w:t>
+      </w:r>
+    </w:p>
+    <w:p>
+      <w:pPr>
+        <w:pStyle w:val="BodyText"/>
+      </w:pPr>
+      <w:r>
+        <w:t xml:space="preserve">Organization projects: https://github.com/profullstack</w:t>
+      </w:r>
+    </w:p>
+    <w:bookmarkEnd w:id="27"/>
+    <w:bookmarkStart w:id="28" w:name="education"/>
+    <w:p>
+      <w:pPr>
+        <w:pStyle w:val="Heading2"/>
+      </w:pPr>
+      <w:r>
+        <w:t xml:space="preserve">Education</w:t>
+      </w:r>
+    </w:p>
+    <w:p>
+      <w:pPr>
+        <w:pStyle w:val="FirstParagraph"/>
+      </w:pPr>
+      <w:r>
+        <w:t xml:space="preserve">San Diego State University</w:t>
+      </w:r>
+    </w:p>
+    <w:p>
+      <w:pPr>
+        <w:pStyle w:val="BodyText"/>
+      </w:pPr>
+      <w:r>
+        <w:t xml:space="preserve">B.S., Business Administration (1993–1998)</w:t>
       </w:r>
     </w:p>
     <w:bookmarkEnd w:id="28"/>
-    <w:bookmarkStart w:id="29" w:name="Xdc2cc6f422c7b3140c45e85e398163fb60789d3"/>
-    <w:p>
-      <w:pPr>
-        <w:pStyle w:val="Heading3"/>
-      </w:pPr>
-      <w:r>
-        <w:t xml:space="preserve">Chegg Inc. | Santa Clara, California, United States</w:t>
+    <w:bookmarkStart w:id="32" w:name="additional-highlights"/>
+    <w:p>
+      <w:pPr>
+        <w:pStyle w:val="Heading2"/>
+      </w:pPr>
+      <w:r>
+        <w:t xml:space="preserve">Additional Highlights</w:t>
       </w:r>
     </w:p>
     <w:p>
@@ -836,89 +959,42 @@
         <w:pStyle w:val="FirstParagraph"/>
       </w:pPr>
       <w:r>
-        <w:t xml:space="preserve">Senior Software Engineer (Dec 2010 - Sept 2013)</w:t>
-      </w:r>
-    </w:p>
-    <w:p>
-      <w:pPr>
-        <w:pStyle w:val="Compact"/>
-        <w:numPr>
-          <w:ilvl w:val="0"/>
-          <w:numId w:val="1008"/>
-        </w:numPr>
-      </w:pPr>
-      <w:r>
-        <w:t xml:space="preserve">Developed and maintained a robust e-commerce cloud platform, enhancing</w:t>
-      </w:r>
-      <w:r>
-        <w:t xml:space="preserve"> </w:t>
-      </w:r>
-      <w:r>
-        <w:t xml:space="preserve">user experience and performance.</w:t>
-      </w:r>
-    </w:p>
-    <w:p>
-      <w:pPr>
-        <w:pStyle w:val="Compact"/>
-        <w:numPr>
-          <w:ilvl w:val="0"/>
-          <w:numId w:val="1008"/>
-        </w:numPr>
-      </w:pPr>
-      <w:r>
-        <w:t xml:space="preserve">Utilized PHP 5 to build dynamic front-end interfaces from design mocks,</w:t>
-      </w:r>
-      <w:r>
-        <w:t xml:space="preserve"> </w:t>
-      </w:r>
-      <w:r>
-        <w:t xml:space="preserve">ensuring seamless functionality.</w:t>
-      </w:r>
-    </w:p>
-    <w:p>
-      <w:pPr>
-        <w:pStyle w:val="Compact"/>
-        <w:numPr>
-          <w:ilvl w:val="0"/>
-          <w:numId w:val="1008"/>
-        </w:numPr>
-      </w:pPr>
-      <w:r>
-        <w:t xml:space="preserve">Implemented Test Driven Development (TDD) practices, improving code</w:t>
-      </w:r>
-      <w:r>
-        <w:t xml:space="preserve"> </w:t>
-      </w:r>
-      <w:r>
-        <w:t xml:space="preserve">quality and reducing bugs by 30%.</w:t>
-      </w:r>
-    </w:p>
-    <w:p>
-      <w:pPr>
-        <w:pStyle w:val="Compact"/>
-        <w:numPr>
-          <w:ilvl w:val="0"/>
-          <w:numId w:val="1008"/>
-        </w:numPr>
-      </w:pPr>
-      <w:r>
-        <w:t xml:space="preserve">Collaborated closely with the Director of Engineering to align technical</w:t>
-      </w:r>
-      <w:r>
-        <w:t xml:space="preserve"> </w:t>
-      </w:r>
-      <w:r>
-        <w:t xml:space="preserve">solutions with business objectives.</w:t>
+        <w:t xml:space="preserve">🚀</w:t>
+      </w:r>
+    </w:p>
+    <w:bookmarkStart w:id="29" w:name="aidriven-collaboration"/>
+    <w:p>
+      <w:pPr>
+        <w:pStyle w:val="Heading4"/>
+      </w:pPr>
+      <w:r>
+        <w:t xml:space="preserve">AI‑Driven Collaboration</w:t>
+      </w:r>
+    </w:p>
+    <w:p>
+      <w:pPr>
+        <w:pStyle w:val="FirstParagraph"/>
+      </w:pPr>
+      <w:r>
+        <w:t xml:space="preserve">Daily use of Cursor, Copilot, and ChatGPT to write, review, and maintain high‑quality JavaScript/Node/Svelte code.</w:t>
       </w:r>
     </w:p>
     <w:bookmarkEnd w:id="29"/>
-    <w:bookmarkStart w:id="30" w:name="yahoo-sunnyvale-california-united-states"/>
-    <w:p>
-      <w:pPr>
-        <w:pStyle w:val="Heading3"/>
-      </w:pPr>
-      <w:r>
-        <w:t xml:space="preserve">Yahoo | Sunnyvale, California, United States</w:t>
+    <w:p>
+      <w:pPr>
+        <w:pStyle w:val="BodyText"/>
+      </w:pPr>
+      <w:r>
+        <w:t xml:space="preserve">⚡</w:t>
+      </w:r>
+    </w:p>
+    <w:bookmarkStart w:id="30" w:name="mentorship-standards"/>
+    <w:p>
+      <w:pPr>
+        <w:pStyle w:val="Heading4"/>
+      </w:pPr>
+      <w:r>
+        <w:t xml:space="preserve">Mentorship &amp; Standards</w:t>
       </w:r>
     </w:p>
     <w:p>
@@ -926,71 +1002,25 @@
         <w:pStyle w:val="FirstParagraph"/>
       </w:pPr>
       <w:r>
-        <w:t xml:space="preserve">Prototyper (Jan 2010 – Dec 2010)</w:t>
-      </w:r>
-    </w:p>
-    <w:p>
-      <w:pPr>
-        <w:pStyle w:val="Compact"/>
-        <w:numPr>
-          <w:ilvl w:val="0"/>
-          <w:numId w:val="1009"/>
-        </w:numPr>
-      </w:pPr>
-      <w:r>
-        <w:t xml:space="preserve">Collaborated with the Yahoo design team to prototype innovative features,</w:t>
-      </w:r>
-      <w:r>
-        <w:t xml:space="preserve"> </w:t>
-      </w:r>
-      <w:r>
-        <w:t xml:space="preserve">enhancing user experience.</w:t>
-      </w:r>
-    </w:p>
-    <w:p>
-      <w:pPr>
-        <w:pStyle w:val="Compact"/>
-        <w:numPr>
-          <w:ilvl w:val="0"/>
-          <w:numId w:val="1009"/>
-        </w:numPr>
-      </w:pPr>
-      <w:r>
-        <w:t xml:space="preserve">Utilized jQuery to develop responsive prototypes for modern browsers,</w:t>
-      </w:r>
-      <w:r>
-        <w:t xml:space="preserve"> </w:t>
-      </w:r>
-      <w:r>
-        <w:t xml:space="preserve">ensuring seamless functionality.</w:t>
-      </w:r>
-    </w:p>
-    <w:p>
-      <w:pPr>
-        <w:pStyle w:val="Compact"/>
-        <w:numPr>
-          <w:ilvl w:val="0"/>
-          <w:numId w:val="1009"/>
-        </w:numPr>
-      </w:pPr>
-      <w:r>
-        <w:t xml:space="preserve">Mocked and fetched data from REST APIs to simulate real-world scenarios,</w:t>
-      </w:r>
-      <w:r>
-        <w:t xml:space="preserve"> </w:t>
-      </w:r>
-      <w:r>
-        <w:t xml:space="preserve">facilitating effective design testing.</w:t>
+        <w:t xml:space="preserve">Guides teams in prompt strategy, AI‑assisted reviews, component patterns, and maintainable architectures.</w:t>
       </w:r>
     </w:p>
     <w:bookmarkEnd w:id="30"/>
-    <w:bookmarkStart w:id="31" w:name="paypal-san-jose-california-united-states"/>
-    <w:p>
-      <w:pPr>
-        <w:pStyle w:val="Heading3"/>
-      </w:pPr>
-      <w:r>
-        <w:t xml:space="preserve">PayPal | San Jose, California, United States</w:t>
+    <w:p>
+      <w:pPr>
+        <w:pStyle w:val="BodyText"/>
+      </w:pPr>
+      <w:r>
+        <w:t xml:space="preserve">💎</w:t>
+      </w:r>
+    </w:p>
+    <w:bookmarkStart w:id="31" w:name="remotefirst"/>
+    <w:p>
+      <w:pPr>
+        <w:pStyle w:val="Heading4"/>
+      </w:pPr>
+      <w:r>
+        <w:t xml:space="preserve">Remote‑first</w:t>
       </w:r>
     </w:p>
     <w:p>
@@ -998,209 +1028,11 @@
         <w:pStyle w:val="FirstParagraph"/>
       </w:pPr>
       <w:r>
-        <w:t xml:space="preserve">Senior Web Developer (Oct 2003 - June 2006)</w:t>
-      </w:r>
-    </w:p>
-    <w:p>
-      <w:pPr>
-        <w:pStyle w:val="Compact"/>
-        <w:numPr>
-          <w:ilvl w:val="0"/>
-          <w:numId w:val="1010"/>
-        </w:numPr>
-      </w:pPr>
-      <w:r>
-        <w:t xml:space="preserve">Developed and implemented the XML Presentation Tier for PayPal’s web</w:t>
-      </w:r>
-      <w:r>
-        <w:t xml:space="preserve"> </w:t>
-      </w:r>
-      <w:r>
-        <w:t xml:space="preserve">architecture team, enhancing user experience.</w:t>
-      </w:r>
-    </w:p>
-    <w:p>
-      <w:pPr>
-        <w:pStyle w:val="Compact"/>
-        <w:numPr>
-          <w:ilvl w:val="0"/>
-          <w:numId w:val="1010"/>
-        </w:numPr>
-      </w:pPr>
-      <w:r>
-        <w:t xml:space="preserve">Utilized Perl programming to streamline data processing, resulting in</w:t>
-      </w:r>
-      <w:r>
-        <w:t xml:space="preserve"> </w:t>
-      </w:r>
-      <w:r>
-        <w:t xml:space="preserve">improved system efficiency.</w:t>
-      </w:r>
-    </w:p>
-    <w:p>
-      <w:pPr>
-        <w:pStyle w:val="Compact"/>
-        <w:numPr>
-          <w:ilvl w:val="0"/>
-          <w:numId w:val="1010"/>
-        </w:numPr>
-      </w:pPr>
-      <w:r>
-        <w:t xml:space="preserve">Collaborated closely with the Director of Engineering to align technical</w:t>
-      </w:r>
-      <w:r>
-        <w:t xml:space="preserve"> </w:t>
-      </w:r>
-      <w:r>
-        <w:t xml:space="preserve">solutions with business objectives.</w:t>
-      </w:r>
-    </w:p>
-    <w:p>
-      <w:r>
-        <w:pict>
-          <v:rect style="width:0;height:1.5pt" o:hralign="center" o:hrstd="t" o:hr="t"/>
-        </w:pict>
+        <w:t xml:space="preserve">Strong async communication, agile delivery, and documentation practices across distributed teams.</w:t>
       </w:r>
     </w:p>
     <w:bookmarkEnd w:id="31"/>
     <w:bookmarkEnd w:id="32"/>
-    <w:bookmarkStart w:id="33" w:name="selected-projects"/>
-    <w:p>
-      <w:pPr>
-        <w:pStyle w:val="Heading2"/>
-      </w:pPr>
-      <w:r>
-        <w:t xml:space="preserve">Selected Projects</w:t>
-      </w:r>
-    </w:p>
-    <w:p>
-      <w:pPr>
-        <w:pStyle w:val="Compact"/>
-        <w:numPr>
-          <w:ilvl w:val="0"/>
-          <w:numId w:val="1011"/>
-        </w:numPr>
-      </w:pPr>
-      <w:r>
-        <w:t xml:space="preserve">Primate.js — Open‑source polymorphic development platform. Role: contributor/advocate.</w:t>
-      </w:r>
-      <w:r>
-        <w:br/>
-      </w:r>
-    </w:p>
-    <w:p>
-      <w:pPr>
-        <w:pStyle w:val="Compact"/>
-        <w:numPr>
-          <w:ilvl w:val="0"/>
-          <w:numId w:val="1011"/>
-        </w:numPr>
-      </w:pPr>
-      <w:r>
-        <w:t xml:space="preserve">My GitHub — Personal account with AI experiments and JS projects: https://github.com/ralyodio</w:t>
-      </w:r>
-      <w:r>
-        <w:br/>
-      </w:r>
-    </w:p>
-    <w:p>
-      <w:pPr>
-        <w:pStyle w:val="Compact"/>
-        <w:numPr>
-          <w:ilvl w:val="0"/>
-          <w:numId w:val="1011"/>
-        </w:numPr>
-      </w:pPr>
-      <w:r>
-        <w:t xml:space="preserve">Profullstack on GitHub — Organization projects: https://github.com/profullstack</w:t>
-      </w:r>
-    </w:p>
-    <w:p>
-      <w:r>
-        <w:pict>
-          <v:rect style="width:0;height:1.5pt" o:hralign="center" o:hrstd="t" o:hr="t"/>
-        </w:pict>
-      </w:r>
-    </w:p>
-    <w:bookmarkEnd w:id="33"/>
-    <w:bookmarkStart w:id="34" w:name="education"/>
-    <w:p>
-      <w:pPr>
-        <w:pStyle w:val="Heading2"/>
-      </w:pPr>
-      <w:r>
-        <w:t xml:space="preserve">Education</w:t>
-      </w:r>
-    </w:p>
-    <w:p>
-      <w:pPr>
-        <w:pStyle w:val="FirstParagraph"/>
-      </w:pPr>
-      <w:r>
-        <w:t xml:space="preserve">San Diego State University — B.S., Business Administration (1993–1998)</w:t>
-      </w:r>
-    </w:p>
-    <w:p>
-      <w:r>
-        <w:pict>
-          <v:rect style="width:0;height:1.5pt" o:hralign="center" o:hrstd="t" o:hr="t"/>
-        </w:pict>
-      </w:r>
-    </w:p>
-    <w:bookmarkEnd w:id="34"/>
-    <w:bookmarkStart w:id="35" w:name="additional-highlights"/>
-    <w:p>
-      <w:pPr>
-        <w:pStyle w:val="Heading2"/>
-      </w:pPr>
-      <w:r>
-        <w:t xml:space="preserve">Additional Highlights</w:t>
-      </w:r>
-    </w:p>
-    <w:p>
-      <w:pPr>
-        <w:pStyle w:val="Compact"/>
-        <w:numPr>
-          <w:ilvl w:val="0"/>
-          <w:numId w:val="1012"/>
-        </w:numPr>
-      </w:pPr>
-      <w:r>
-        <w:t xml:space="preserve">AI‑Driven Collaboration: Daily use of Cursor, Copilot, and ChatGPT to write, review, and maintain high‑quality JavaScript/Node/Svelte code.</w:t>
-      </w:r>
-      <w:r>
-        <w:br/>
-      </w:r>
-    </w:p>
-    <w:p>
-      <w:pPr>
-        <w:pStyle w:val="Compact"/>
-        <w:numPr>
-          <w:ilvl w:val="0"/>
-          <w:numId w:val="1012"/>
-        </w:numPr>
-      </w:pPr>
-      <w:r>
-        <w:t xml:space="preserve">Mentorship &amp; Standards: Guides teams in prompt strategy, AI‑assisted reviews, component patterns, and maintainable architectures.</w:t>
-      </w:r>
-      <w:r>
-        <w:br/>
-      </w:r>
-    </w:p>
-    <w:p>
-      <w:pPr>
-        <w:pStyle w:val="Compact"/>
-        <w:numPr>
-          <w:ilvl w:val="0"/>
-          <w:numId w:val="1012"/>
-        </w:numPr>
-      </w:pPr>
-      <w:r>
-        <w:t xml:space="preserve">Remote‑first: Strong async communication, agile delivery, and documentation practices across distributed teams.</w:t>
-      </w:r>
-    </w:p>
-    <w:bookmarkEnd w:id="35"/>
-    <w:bookmarkEnd w:id="36"/>
     <w:sectPr/>
   </w:body>
 </w:document>
@@ -1407,21 +1239,6 @@
   <w:num w:numId="1007">
     <w:abstractNumId w:val="991"/>
   </w:num>
-  <w:num w:numId="1008">
-    <w:abstractNumId w:val="991"/>
-  </w:num>
-  <w:num w:numId="1009">
-    <w:abstractNumId w:val="991"/>
-  </w:num>
-  <w:num w:numId="1010">
-    <w:abstractNumId w:val="991"/>
-  </w:num>
-  <w:num w:numId="1011">
-    <w:abstractNumId w:val="991"/>
-  </w:num>
-  <w:num w:numId="1012">
-    <w:abstractNumId w:val="991"/>
-  </w:num>
 </w:numbering>
 </file>
 
@@ -1433,7 +1250,7 @@
         <w:rFonts w:asciiTheme="minorHAnsi" w:cstheme="minorBidi" w:eastAsiaTheme="minorHAnsi" w:hAnsiTheme="minorHAnsi"/>
         <w:sz w:val="24"/>
         <w:szCs w:val="24"/>
-        <w:lang w:bidi="ar-SA" w:eastAsia="en-US" w:val="en-US"/>
+        <w:lang w:bidi="ar-SA" w:eastAsia="en-US" w:val="en"/>
       </w:rPr>
     </w:rPrDefault>
     <w:pPrDefault>

</xml_diff>

<commit_message>
feat: add new role at Tomahawk Edison Sciences and update contact info with personal website
</commit_message>
<xml_diff>
--- a/anthony.ettinger.resume.docx
+++ b/anthony.ettinger.resume.docx
@@ -28,7 +28,7 @@
         <w:t xml:space="preserve">Resume</w:t>
       </w:r>
     </w:p>
-    <w:bookmarkStart w:id="23" w:name="anthony-ettinger"/>
+    <w:bookmarkStart w:id="24" w:name="anthony-ettinger"/>
     <w:p>
       <w:pPr>
         <w:pStyle w:val="Heading1"/>
@@ -73,12 +73,29 @@
         <w:t xml:space="preserve"> </w:t>
       </w:r>
       <w:r>
-        <w:t xml:space="preserve">🔗</w:t>
+        <w:t xml:space="preserve">🌐</w:t>
       </w:r>
       <w:r>
         <w:t xml:space="preserve"> </w:t>
       </w:r>
       <w:hyperlink r:id="rId21">
+        <w:r>
+          <w:rPr>
+            <w:rStyle w:val="Hyperlink"/>
+          </w:rPr>
+          <w:t xml:space="preserve">https://profullstack.com</w:t>
+        </w:r>
+      </w:hyperlink>
+      <w:r>
+        <w:t xml:space="preserve"> </w:t>
+      </w:r>
+      <w:r>
+        <w:t xml:space="preserve">🐙</w:t>
+      </w:r>
+      <w:r>
+        <w:t xml:space="preserve"> </w:t>
+      </w:r>
+      <w:hyperlink r:id="rId22">
         <w:r>
           <w:rPr>
             <w:rStyle w:val="Hyperlink"/>
@@ -95,7 +112,7 @@
       <w:r>
         <w:t xml:space="preserve"> </w:t>
       </w:r>
-      <w:hyperlink r:id="rId22">
+      <w:hyperlink r:id="rId23">
         <w:r>
           <w:rPr>
             <w:rStyle w:val="Hyperlink"/>
@@ -110,8 +127,8 @@
         <w:t xml:space="preserve">📍 Los Gatos, CA USA (US Citizen, Native English)</w:t>
       </w:r>
     </w:p>
-    <w:bookmarkEnd w:id="23"/>
-    <w:bookmarkStart w:id="24" w:name="areas-of-expertise"/>
+    <w:bookmarkEnd w:id="24"/>
+    <w:bookmarkStart w:id="25" w:name="areas-of-expertise"/>
     <w:p>
       <w:pPr>
         <w:pStyle w:val="Heading2"/>
@@ -176,8 +193,8 @@
         <w:t xml:space="preserve">and standards</w:t>
       </w:r>
     </w:p>
-    <w:bookmarkEnd w:id="24"/>
-    <w:bookmarkStart w:id="25" w:name="technical-skills"/>
+    <w:bookmarkEnd w:id="25"/>
+    <w:bookmarkStart w:id="26" w:name="technical-skills"/>
     <w:p>
       <w:pPr>
         <w:pStyle w:val="Heading2"/>
@@ -380,8 +397,8 @@
         <w:t xml:space="preserve">and troubleshooting)</w:t>
       </w:r>
     </w:p>
-    <w:bookmarkEnd w:id="25"/>
-    <w:bookmarkStart w:id="26" w:name="work-experience"/>
+    <w:bookmarkEnd w:id="26"/>
+    <w:bookmarkStart w:id="27" w:name="work-experience"/>
     <w:p>
       <w:pPr>
         <w:pStyle w:val="Heading2"/>
@@ -395,37 +412,37 @@
         <w:pStyle w:val="FirstParagraph"/>
       </w:pPr>
       <w:r>
-        <w:t xml:space="preserve">Founder, Independent Contractor</w:t>
-      </w:r>
-    </w:p>
-    <w:p>
-      <w:pPr>
-        <w:pStyle w:val="BodyText"/>
-      </w:pPr>
-      <w:r>
-        <w:t xml:space="preserve">Profullstack, Inc.</w:t>
-      </w:r>
-    </w:p>
-    <w:p>
-      <w:pPr>
-        <w:pStyle w:val="BodyText"/>
-      </w:pPr>
-      <w:r>
-        <w:t xml:space="preserve">📅 Mar 2018 – Present</w:t>
-      </w:r>
-      <w:r>
-        <w:t xml:space="preserve"> </w:t>
-      </w:r>
-      <w:r>
-        <w:t xml:space="preserve">📍 Remote</w:t>
-      </w:r>
-    </w:p>
-    <w:p>
-      <w:pPr>
-        <w:pStyle w:val="BodyText"/>
-      </w:pPr>
-      <w:r>
-        <w:t xml:space="preserve">Consulted on JavaScript projects and REST APIs, focusing on blockchain front-end development. and imusify.com. travel solutions. driving community engagement.</w:t>
+        <w:t xml:space="preserve">Full Stack Engineer</w:t>
+      </w:r>
+    </w:p>
+    <w:p>
+      <w:pPr>
+        <w:pStyle w:val="BodyText"/>
+      </w:pPr>
+      <w:r>
+        <w:t xml:space="preserve">Tomahawk Edison Sciences Inc.</w:t>
+      </w:r>
+    </w:p>
+    <w:p>
+      <w:pPr>
+        <w:pStyle w:val="BodyText"/>
+      </w:pPr>
+      <w:r>
+        <w:t xml:space="preserve">📅 April 2024 - Present</w:t>
+      </w:r>
+      <w:r>
+        <w:t xml:space="preserve"> </w:t>
+      </w:r>
+      <w:r>
+        <w:t xml:space="preserve">📍 Remote, part-time</w:t>
+      </w:r>
+    </w:p>
+    <w:p>
+      <w:pPr>
+        <w:pStyle w:val="BodyText"/>
+      </w:pPr>
+      <w:r>
+        <w:t xml:space="preserve">Developed custom prototypes and proof of concepts using Node.js, Svelte, and Tailwind.</w:t>
       </w:r>
     </w:p>
     <w:p>
@@ -437,7 +454,7 @@
         </w:numPr>
       </w:pPr>
       <w:r>
-        <w:t xml:space="preserve">Developed user interfaces for innovative applications like Oblivion software</w:t>
+        <w:t xml:space="preserve">Built both desktop applications (Electron) and web applications (PWA) on a Linux Ubuntu server.</w:t>
       </w:r>
     </w:p>
     <w:p>
@@ -449,7 +466,7 @@
         </w:numPr>
       </w:pPr>
       <w:r>
-        <w:t xml:space="preserve">Co-founded and served as CTO for Avenasea.com, enhancing corporate</w:t>
+        <w:t xml:space="preserve">Collaborated with cross-functional teams to enhance product features, improving user experience and engagement.</w:t>
       </w:r>
     </w:p>
     <w:p>
@@ -461,7 +478,7 @@
         </w:numPr>
       </w:pPr>
       <w:r>
-        <w:t xml:space="preserve">Led the creation of an NFT project, husko.money, on the Polygon mainnet,</w:t>
+        <w:t xml:space="preserve">Leveraged Supabase for database management, ensuring efficient data handling and storage solutions.</w:t>
       </w:r>
     </w:p>
     <w:p>
@@ -469,37 +486,37 @@
         <w:pStyle w:val="FirstParagraph"/>
       </w:pPr>
       <w:r>
-        <w:t xml:space="preserve">Co‑founder, Chief Technology Officer</w:t>
-      </w:r>
-    </w:p>
-    <w:p>
-      <w:pPr>
-        <w:pStyle w:val="BodyText"/>
-      </w:pPr>
-      <w:r>
-        <w:t xml:space="preserve">Skatespot, Inc.</w:t>
-      </w:r>
-    </w:p>
-    <w:p>
-      <w:pPr>
-        <w:pStyle w:val="BodyText"/>
-      </w:pPr>
-      <w:r>
-        <w:t xml:space="preserve">📅 Apr 2021 – Present</w:t>
-      </w:r>
-      <w:r>
-        <w:t xml:space="preserve"> </w:t>
-      </w:r>
-      <w:r>
-        <w:t xml:space="preserve">📍 Equity‑only, part‑time</w:t>
-      </w:r>
-    </w:p>
-    <w:p>
-      <w:pPr>
-        <w:pStyle w:val="BodyText"/>
-      </w:pPr>
-      <w:r>
-        <w:t xml:space="preserve">Spearheaded the development of the technology stack and architecture for Skatespot.com using Deno, TypeScript, and MongoDB. performance and reliability. technology solutions, driving innovation in the skateboarding community.</w:t>
+        <w:t xml:space="preserve">Founder, Independent Contractor</w:t>
+      </w:r>
+    </w:p>
+    <w:p>
+      <w:pPr>
+        <w:pStyle w:val="BodyText"/>
+      </w:pPr>
+      <w:r>
+        <w:t xml:space="preserve">Profullstack, Inc.</w:t>
+      </w:r>
+    </w:p>
+    <w:p>
+      <w:pPr>
+        <w:pStyle w:val="BodyText"/>
+      </w:pPr>
+      <w:r>
+        <w:t xml:space="preserve">📅 Mar 2018 – part-time</w:t>
+      </w:r>
+      <w:r>
+        <w:t xml:space="preserve"> </w:t>
+      </w:r>
+      <w:r>
+        <w:t xml:space="preserve">📍 Remote</w:t>
+      </w:r>
+    </w:p>
+    <w:p>
+      <w:pPr>
+        <w:pStyle w:val="BodyText"/>
+      </w:pPr>
+      <w:r>
+        <w:t xml:space="preserve">Consulted on JavaScript projects and REST APIs, focusing on blockchain front-end development. and imusify.com. travel solutions. driving community engagement.</w:t>
       </w:r>
     </w:p>
     <w:p>
@@ -511,7 +528,7 @@
         </w:numPr>
       </w:pPr>
       <w:r>
-        <w:t xml:space="preserve">Implemented Redis and RabbitMQ for efficient messaging, enhancing system</w:t>
+        <w:t xml:space="preserve">Developed user interfaces for innovative applications like Oblivion software</w:t>
       </w:r>
     </w:p>
     <w:p>
@@ -523,7 +540,19 @@
         </w:numPr>
       </w:pPr>
       <w:r>
-        <w:t xml:space="preserve">Collaborated with cross-functional teams to ensure seamless integration of</w:t>
+        <w:t xml:space="preserve">Co-founded and served as CTO for Avenasea.com, enhancing corporate</w:t>
+      </w:r>
+    </w:p>
+    <w:p>
+      <w:pPr>
+        <w:pStyle w:val="Compact"/>
+        <w:numPr>
+          <w:ilvl w:val="0"/>
+          <w:numId w:val="1002"/>
+        </w:numPr>
+      </w:pPr>
+      <w:r>
+        <w:t xml:space="preserve">Led the creation of an NFT project, husko.money, on the Polygon mainnet,</w:t>
       </w:r>
     </w:p>
     <w:p>
@@ -531,37 +560,37 @@
         <w:pStyle w:val="FirstParagraph"/>
       </w:pPr>
       <w:r>
-        <w:t xml:space="preserve">Principal Engineer</w:t>
-      </w:r>
-    </w:p>
-    <w:p>
-      <w:pPr>
-        <w:pStyle w:val="BodyText"/>
-      </w:pPr>
-      <w:r>
-        <w:t xml:space="preserve">Prognos Health, Inc.</w:t>
-      </w:r>
-    </w:p>
-    <w:p>
-      <w:pPr>
-        <w:pStyle w:val="BodyText"/>
-      </w:pPr>
-      <w:r>
-        <w:t xml:space="preserve">📅 Mar 2021 – Jan 2022</w:t>
-      </w:r>
-      <w:r>
-        <w:t xml:space="preserve"> </w:t>
-      </w:r>
-      <w:r>
-        <w:t xml:space="preserve">📍 Remote</w:t>
-      </w:r>
-    </w:p>
-    <w:p>
-      <w:pPr>
-        <w:pStyle w:val="BodyText"/>
-      </w:pPr>
-      <w:r>
-        <w:t xml:space="preserve">Led the development of a new underwriting user interface using Svelte Kit and vanilla CSS, enhancing user experience. diagnosing anonymous patients using public data. healthcare data analytics.</w:t>
+        <w:t xml:space="preserve">Co‑founder, Chief Technology Officer</w:t>
+      </w:r>
+    </w:p>
+    <w:p>
+      <w:pPr>
+        <w:pStyle w:val="BodyText"/>
+      </w:pPr>
+      <w:r>
+        <w:t xml:space="preserve">Skatespot, Inc.</w:t>
+      </w:r>
+    </w:p>
+    <w:p>
+      <w:pPr>
+        <w:pStyle w:val="BodyText"/>
+      </w:pPr>
+      <w:r>
+        <w:t xml:space="preserve">📅 Apr 2021 – Aug 2025</w:t>
+      </w:r>
+      <w:r>
+        <w:t xml:space="preserve"> </w:t>
+      </w:r>
+      <w:r>
+        <w:t xml:space="preserve">📍 Equity‑only, part‑time</w:t>
+      </w:r>
+    </w:p>
+    <w:p>
+      <w:pPr>
+        <w:pStyle w:val="BodyText"/>
+      </w:pPr>
+      <w:r>
+        <w:t xml:space="preserve">Spearheaded the development of the technology stack and architecture for Skatespot.com using Deno, TypeScript, and MongoDB. performance and reliability. technology solutions, driving innovation in the skateboarding community.</w:t>
       </w:r>
     </w:p>
     <w:p>
@@ -573,7 +602,7 @@
         </w:numPr>
       </w:pPr>
       <w:r>
-        <w:t xml:space="preserve">Collaborated with cross-functional teams to integrate AI technology for</w:t>
+        <w:t xml:space="preserve">Implemented Redis and RabbitMQ for efficient messaging, enhancing system</w:t>
       </w:r>
     </w:p>
     <w:p>
@@ -585,7 +614,7 @@
         </w:numPr>
       </w:pPr>
       <w:r>
-        <w:t xml:space="preserve">Contributed to the main product at Prognos Health, driving innovation in</w:t>
+        <w:t xml:space="preserve">Collaborated with cross-functional teams to ensure seamless integration of</w:t>
       </w:r>
     </w:p>
     <w:p>
@@ -593,23 +622,23 @@
         <w:pStyle w:val="FirstParagraph"/>
       </w:pPr>
       <w:r>
-        <w:t xml:space="preserve">Senior Software Engineer</w:t>
-      </w:r>
-    </w:p>
-    <w:p>
-      <w:pPr>
-        <w:pStyle w:val="BodyText"/>
-      </w:pPr>
-      <w:r>
-        <w:t xml:space="preserve">IBM</w:t>
-      </w:r>
-    </w:p>
-    <w:p>
-      <w:pPr>
-        <w:pStyle w:val="BodyText"/>
-      </w:pPr>
-      <w:r>
-        <w:t xml:space="preserve">📅 Nov 2014 – Mar 2018</w:t>
+        <w:t xml:space="preserve">Principal Engineer</w:t>
+      </w:r>
+    </w:p>
+    <w:p>
+      <w:pPr>
+        <w:pStyle w:val="BodyText"/>
+      </w:pPr>
+      <w:r>
+        <w:t xml:space="preserve">Prognos Health, Inc.</w:t>
+      </w:r>
+    </w:p>
+    <w:p>
+      <w:pPr>
+        <w:pStyle w:val="BodyText"/>
+      </w:pPr>
+      <w:r>
+        <w:t xml:space="preserve">📅 Mar 2021 – Jan 2022</w:t>
       </w:r>
       <w:r>
         <w:t xml:space="preserve"> </w:t>
@@ -623,7 +652,7 @@
         <w:pStyle w:val="BodyText"/>
       </w:pPr>
       <w:r>
-        <w:t xml:space="preserve">Developed and implemented key features for API Connect Editor, enhancing user experience and functionality. processes post-acquisition by IBM. quality deliverables. support global users.</w:t>
+        <w:t xml:space="preserve">Led the development of a new underwriting user interface using Svelte Kit and vanilla CSS, enhancing user experience. diagnosing anonymous patients using public data. healthcare data analytics.</w:t>
       </w:r>
     </w:p>
     <w:p>
@@ -635,7 +664,7 @@
         </w:numPr>
       </w:pPr>
       <w:r>
-        <w:t xml:space="preserve">Created a robust base application for rewrite, streamlining development</w:t>
+        <w:t xml:space="preserve">Collaborated with cross-functional teams to integrate AI technology for</w:t>
       </w:r>
     </w:p>
     <w:p>
@@ -647,19 +676,7 @@
         </w:numPr>
       </w:pPr>
       <w:r>
-        <w:t xml:space="preserve">Conducted UI testing using Protractor, Karma, and Chai, ensuring high-</w:t>
-      </w:r>
-    </w:p>
-    <w:p>
-      <w:pPr>
-        <w:pStyle w:val="Compact"/>
-        <w:numPr>
-          <w:ilvl w:val="0"/>
-          <w:numId w:val="1004"/>
-        </w:numPr>
-      </w:pPr>
-      <w:r>
-        <w:t xml:space="preserve">Integrated internationalization (i18n) and localization (l10n) features to</w:t>
+        <w:t xml:space="preserve">Contributed to the main product at Prognos Health, driving innovation in</w:t>
       </w:r>
     </w:p>
     <w:p>
@@ -675,29 +692,29 @@
         <w:pStyle w:val="BodyText"/>
       </w:pPr>
       <w:r>
-        <w:t xml:space="preserve">Chegg Inc.</w:t>
-      </w:r>
-    </w:p>
-    <w:p>
-      <w:pPr>
-        <w:pStyle w:val="BodyText"/>
-      </w:pPr>
-      <w:r>
-        <w:t xml:space="preserve">📅 Dec 2010 - Sept 2013</w:t>
-      </w:r>
-      <w:r>
-        <w:t xml:space="preserve"> </w:t>
-      </w:r>
-      <w:r>
-        <w:t xml:space="preserve">📍 Santa Clara, California, United States</w:t>
-      </w:r>
-    </w:p>
-    <w:p>
-      <w:pPr>
-        <w:pStyle w:val="BodyText"/>
-      </w:pPr>
-      <w:r>
-        <w:t xml:space="preserve">Developed and maintained a robust e-commerce cloud platform, enhancing user experience and performance. ensuring seamless functionality. quality and reducing bugs by 30%. solutions with business objectives.</w:t>
+        <w:t xml:space="preserve">IBM</w:t>
+      </w:r>
+    </w:p>
+    <w:p>
+      <w:pPr>
+        <w:pStyle w:val="BodyText"/>
+      </w:pPr>
+      <w:r>
+        <w:t xml:space="preserve">📅 Nov 2014 – Mar 2018</w:t>
+      </w:r>
+      <w:r>
+        <w:t xml:space="preserve"> </w:t>
+      </w:r>
+      <w:r>
+        <w:t xml:space="preserve">📍 Remote</w:t>
+      </w:r>
+    </w:p>
+    <w:p>
+      <w:pPr>
+        <w:pStyle w:val="BodyText"/>
+      </w:pPr>
+      <w:r>
+        <w:t xml:space="preserve">Developed and implemented key features for API Connect Editor, enhancing user experience and functionality. processes post-acquisition by IBM. quality deliverables. support global users.</w:t>
       </w:r>
     </w:p>
     <w:p>
@@ -709,7 +726,7 @@
         </w:numPr>
       </w:pPr>
       <w:r>
-        <w:t xml:space="preserve">Utilized PHP 5 to build dynamic front-end interfaces from design mocks,</w:t>
+        <w:t xml:space="preserve">Created a robust base application for rewrite, streamlining development</w:t>
       </w:r>
     </w:p>
     <w:p>
@@ -721,7 +738,7 @@
         </w:numPr>
       </w:pPr>
       <w:r>
-        <w:t xml:space="preserve">Implemented Test Driven Development (TDD) practices, improving code</w:t>
+        <w:t xml:space="preserve">Conducted UI testing using Protractor, Karma, and Chai, ensuring high-</w:t>
       </w:r>
     </w:p>
     <w:p>
@@ -733,7 +750,7 @@
         </w:numPr>
       </w:pPr>
       <w:r>
-        <w:t xml:space="preserve">Collaborated closely with the Director of Engineering to align technical</w:t>
+        <w:t xml:space="preserve">Integrated internationalization (i18n) and localization (l10n) features to</w:t>
       </w:r>
     </w:p>
     <w:p>
@@ -741,37 +758,37 @@
         <w:pStyle w:val="FirstParagraph"/>
       </w:pPr>
       <w:r>
-        <w:t xml:space="preserve">Prototyper</w:t>
-      </w:r>
-    </w:p>
-    <w:p>
-      <w:pPr>
-        <w:pStyle w:val="BodyText"/>
-      </w:pPr>
-      <w:r>
-        <w:t xml:space="preserve">Yahoo</w:t>
-      </w:r>
-    </w:p>
-    <w:p>
-      <w:pPr>
-        <w:pStyle w:val="BodyText"/>
-      </w:pPr>
-      <w:r>
-        <w:t xml:space="preserve">📅 Jan 2010 – Dec 2010</w:t>
-      </w:r>
-      <w:r>
-        <w:t xml:space="preserve"> </w:t>
-      </w:r>
-      <w:r>
-        <w:t xml:space="preserve">📍 Sunnyvale, California, United States</w:t>
-      </w:r>
-    </w:p>
-    <w:p>
-      <w:pPr>
-        <w:pStyle w:val="BodyText"/>
-      </w:pPr>
-      <w:r>
-        <w:t xml:space="preserve">Collaborated with the Yahoo design team to prototype innovative features, enhancing user experience. ensuring seamless functionality. facilitating effective design testing.</w:t>
+        <w:t xml:space="preserve">Senior Software Engineer</w:t>
+      </w:r>
+    </w:p>
+    <w:p>
+      <w:pPr>
+        <w:pStyle w:val="BodyText"/>
+      </w:pPr>
+      <w:r>
+        <w:t xml:space="preserve">Chegg Inc.</w:t>
+      </w:r>
+    </w:p>
+    <w:p>
+      <w:pPr>
+        <w:pStyle w:val="BodyText"/>
+      </w:pPr>
+      <w:r>
+        <w:t xml:space="preserve">📅 Dec 2010 - Sept 2013</w:t>
+      </w:r>
+      <w:r>
+        <w:t xml:space="preserve"> </w:t>
+      </w:r>
+      <w:r>
+        <w:t xml:space="preserve">📍 Santa Clara, California, United States</w:t>
+      </w:r>
+    </w:p>
+    <w:p>
+      <w:pPr>
+        <w:pStyle w:val="BodyText"/>
+      </w:pPr>
+      <w:r>
+        <w:t xml:space="preserve">Developed and maintained a robust e-commerce cloud platform, enhancing user experience and performance. ensuring seamless functionality. quality and reducing bugs by 30%. solutions with business objectives.</w:t>
       </w:r>
     </w:p>
     <w:p>
@@ -783,7 +800,7 @@
         </w:numPr>
       </w:pPr>
       <w:r>
-        <w:t xml:space="preserve">Utilized jQuery to develop responsive prototypes for modern browsers,</w:t>
+        <w:t xml:space="preserve">Utilized PHP 5 to build dynamic front-end interfaces from design mocks,</w:t>
       </w:r>
     </w:p>
     <w:p>
@@ -795,7 +812,19 @@
         </w:numPr>
       </w:pPr>
       <w:r>
-        <w:t xml:space="preserve">Mocked and fetched data from REST APIs to simulate real-world scenarios,</w:t>
+        <w:t xml:space="preserve">Implemented Test Driven Development (TDD) practices, improving code</w:t>
+      </w:r>
+    </w:p>
+    <w:p>
+      <w:pPr>
+        <w:pStyle w:val="Compact"/>
+        <w:numPr>
+          <w:ilvl w:val="0"/>
+          <w:numId w:val="1006"/>
+        </w:numPr>
+      </w:pPr>
+      <w:r>
+        <w:t xml:space="preserve">Collaborated closely with the Director of Engineering to align technical</w:t>
       </w:r>
     </w:p>
     <w:p>
@@ -803,37 +832,37 @@
         <w:pStyle w:val="FirstParagraph"/>
       </w:pPr>
       <w:r>
-        <w:t xml:space="preserve">Senior Web Developer</w:t>
-      </w:r>
-    </w:p>
-    <w:p>
-      <w:pPr>
-        <w:pStyle w:val="BodyText"/>
-      </w:pPr>
-      <w:r>
-        <w:t xml:space="preserve">PayPal</w:t>
-      </w:r>
-    </w:p>
-    <w:p>
-      <w:pPr>
-        <w:pStyle w:val="BodyText"/>
-      </w:pPr>
-      <w:r>
-        <w:t xml:space="preserve">📅 Oct 2003 - June 2006</w:t>
-      </w:r>
-      <w:r>
-        <w:t xml:space="preserve"> </w:t>
-      </w:r>
-      <w:r>
-        <w:t xml:space="preserve">📍 San Jose, California, United States</w:t>
-      </w:r>
-    </w:p>
-    <w:p>
-      <w:pPr>
-        <w:pStyle w:val="BodyText"/>
-      </w:pPr>
-      <w:r>
-        <w:t xml:space="preserve">Developed and implemented the XML Presentation Tier for PayPal's web architecture team, enhancing user experience. improved system efficiency. solutions with business objectives. ---</w:t>
+        <w:t xml:space="preserve">Prototyper</w:t>
+      </w:r>
+    </w:p>
+    <w:p>
+      <w:pPr>
+        <w:pStyle w:val="BodyText"/>
+      </w:pPr>
+      <w:r>
+        <w:t xml:space="preserve">Yahoo</w:t>
+      </w:r>
+    </w:p>
+    <w:p>
+      <w:pPr>
+        <w:pStyle w:val="BodyText"/>
+      </w:pPr>
+      <w:r>
+        <w:t xml:space="preserve">📅 Jan 2010 – Dec 2010</w:t>
+      </w:r>
+      <w:r>
+        <w:t xml:space="preserve"> </w:t>
+      </w:r>
+      <w:r>
+        <w:t xml:space="preserve">📍 Sunnyvale, California, United States</w:t>
+      </w:r>
+    </w:p>
+    <w:p>
+      <w:pPr>
+        <w:pStyle w:val="BodyText"/>
+      </w:pPr>
+      <w:r>
+        <w:t xml:space="preserve">Collaborated with the Yahoo design team to prototype innovative features, enhancing user experience. ensuring seamless functionality. facilitating effective design testing.</w:t>
       </w:r>
     </w:p>
     <w:p>
@@ -845,7 +874,7 @@
         </w:numPr>
       </w:pPr>
       <w:r>
-        <w:t xml:space="preserve">Utilized Perl programming to streamline data processing, resulting in</w:t>
+        <w:t xml:space="preserve">Utilized jQuery to develop responsive prototypes for modern browsers,</w:t>
       </w:r>
     </w:p>
     <w:p>
@@ -857,11 +886,73 @@
         </w:numPr>
       </w:pPr>
       <w:r>
+        <w:t xml:space="preserve">Mocked and fetched data from REST APIs to simulate real-world scenarios,</w:t>
+      </w:r>
+    </w:p>
+    <w:p>
+      <w:pPr>
+        <w:pStyle w:val="FirstParagraph"/>
+      </w:pPr>
+      <w:r>
+        <w:t xml:space="preserve">Senior Web Developer</w:t>
+      </w:r>
+    </w:p>
+    <w:p>
+      <w:pPr>
+        <w:pStyle w:val="BodyText"/>
+      </w:pPr>
+      <w:r>
+        <w:t xml:space="preserve">PayPal</w:t>
+      </w:r>
+    </w:p>
+    <w:p>
+      <w:pPr>
+        <w:pStyle w:val="BodyText"/>
+      </w:pPr>
+      <w:r>
+        <w:t xml:space="preserve">📅 Oct 2003 - June 2006</w:t>
+      </w:r>
+      <w:r>
+        <w:t xml:space="preserve"> </w:t>
+      </w:r>
+      <w:r>
+        <w:t xml:space="preserve">📍 San Jose, California, United States</w:t>
+      </w:r>
+    </w:p>
+    <w:p>
+      <w:pPr>
+        <w:pStyle w:val="BodyText"/>
+      </w:pPr>
+      <w:r>
+        <w:t xml:space="preserve">Developed and implemented the XML Presentation Tier for PayPal's web architecture team, enhancing user experience. improved system efficiency. solutions with business objectives. ---</w:t>
+      </w:r>
+    </w:p>
+    <w:p>
+      <w:pPr>
+        <w:pStyle w:val="Compact"/>
+        <w:numPr>
+          <w:ilvl w:val="0"/>
+          <w:numId w:val="1008"/>
+        </w:numPr>
+      </w:pPr>
+      <w:r>
+        <w:t xml:space="preserve">Utilized Perl programming to streamline data processing, resulting in</w:t>
+      </w:r>
+    </w:p>
+    <w:p>
+      <w:pPr>
+        <w:pStyle w:val="Compact"/>
+        <w:numPr>
+          <w:ilvl w:val="0"/>
+          <w:numId w:val="1008"/>
+        </w:numPr>
+      </w:pPr>
+      <w:r>
         <w:t xml:space="preserve">Collaborated closely with the Director of Engineering to align technical</w:t>
       </w:r>
     </w:p>
-    <w:bookmarkEnd w:id="26"/>
-    <w:bookmarkStart w:id="27" w:name="selected-projects"/>
+    <w:bookmarkEnd w:id="27"/>
+    <w:bookmarkStart w:id="28" w:name="selected-projects"/>
     <w:p>
       <w:pPr>
         <w:pStyle w:val="Heading2"/>
@@ -918,8 +1009,8 @@
         <w:t xml:space="preserve">Organization projects: https://github.com/profullstack</w:t>
       </w:r>
     </w:p>
-    <w:bookmarkEnd w:id="27"/>
-    <w:bookmarkStart w:id="28" w:name="education"/>
+    <w:bookmarkEnd w:id="28"/>
+    <w:bookmarkStart w:id="29" w:name="education"/>
     <w:p>
       <w:pPr>
         <w:pStyle w:val="Heading2"/>
@@ -944,8 +1035,8 @@
         <w:t xml:space="preserve">B.S., Business Administration (1993–1998)</w:t>
       </w:r>
     </w:p>
-    <w:bookmarkEnd w:id="28"/>
-    <w:bookmarkStart w:id="32" w:name="additional-highlights"/>
+    <w:bookmarkEnd w:id="29"/>
+    <w:bookmarkStart w:id="33" w:name="additional-highlights"/>
     <w:p>
       <w:pPr>
         <w:pStyle w:val="Heading2"/>
@@ -962,7 +1053,7 @@
         <w:t xml:space="preserve">🚀</w:t>
       </w:r>
     </w:p>
-    <w:bookmarkStart w:id="29" w:name="aidriven-collaboration"/>
+    <w:bookmarkStart w:id="30" w:name="aidriven-collaboration"/>
     <w:p>
       <w:pPr>
         <w:pStyle w:val="Heading4"/>
@@ -979,7 +1070,7 @@
         <w:t xml:space="preserve">Daily use of Cursor, Copilot, and ChatGPT to write, review, and maintain high‑quality JavaScript/Node/Svelte code.</w:t>
       </w:r>
     </w:p>
-    <w:bookmarkEnd w:id="29"/>
+    <w:bookmarkEnd w:id="30"/>
     <w:p>
       <w:pPr>
         <w:pStyle w:val="BodyText"/>
@@ -988,7 +1079,7 @@
         <w:t xml:space="preserve">⚡</w:t>
       </w:r>
     </w:p>
-    <w:bookmarkStart w:id="30" w:name="mentorship-standards"/>
+    <w:bookmarkStart w:id="31" w:name="mentorship-standards"/>
     <w:p>
       <w:pPr>
         <w:pStyle w:val="Heading4"/>
@@ -1005,7 +1096,7 @@
         <w:t xml:space="preserve">Guides teams in prompt strategy, AI‑assisted reviews, component patterns, and maintainable architectures.</w:t>
       </w:r>
     </w:p>
-    <w:bookmarkEnd w:id="30"/>
+    <w:bookmarkEnd w:id="31"/>
     <w:p>
       <w:pPr>
         <w:pStyle w:val="BodyText"/>
@@ -1014,7 +1105,7 @@
         <w:t xml:space="preserve">💎</w:t>
       </w:r>
     </w:p>
-    <w:bookmarkStart w:id="31" w:name="remotefirst"/>
+    <w:bookmarkStart w:id="32" w:name="remotefirst"/>
     <w:p>
       <w:pPr>
         <w:pStyle w:val="Heading4"/>
@@ -1031,8 +1122,8 @@
         <w:t xml:space="preserve">Strong async communication, agile delivery, and documentation practices across distributed teams.</w:t>
       </w:r>
     </w:p>
-    <w:bookmarkEnd w:id="31"/>
     <w:bookmarkEnd w:id="32"/>
+    <w:bookmarkEnd w:id="33"/>
     <w:sectPr/>
   </w:body>
 </w:document>
@@ -1237,6 +1328,9 @@
     <w:abstractNumId w:val="991"/>
   </w:num>
   <w:num w:numId="1007">
+    <w:abstractNumId w:val="991"/>
+  </w:num>
+  <w:num w:numId="1008">
     <w:abstractNumId w:val="991"/>
   </w:num>
 </w:numbering>

</xml_diff>